<commit_message>
AOOP and intro to data mining
</commit_message>
<xml_diff>
--- a/data structure/hw #2/HW2_practical.docx
+++ b/data structure/hw #2/HW2_practical.docx
@@ -1,6 +1,6 @@
 
 <file path=word/document.xml><?xml version="1.0" encoding="utf-8"?>
-<w:document xmlns:wpc="http://schemas.microsoft.com/office/word/2010/wordprocessingCanvas" xmlns:cx="http://schemas.microsoft.com/office/drawing/2014/chartex" xmlns:cx1="http://schemas.microsoft.com/office/drawing/2015/9/8/chartex" xmlns:mc="http://schemas.openxmlformats.org/markup-compatibility/2006" xmlns:o="urn:schemas-microsoft-com:office:office" xmlns:r="http://schemas.openxmlformats.org/officeDocument/2006/relationships" xmlns:m="http://schemas.openxmlformats.org/officeDocument/2006/math" xmlns:v="urn:schemas-microsoft-com:vml" xmlns:wp14="http://schemas.microsoft.com/office/word/2010/wordprocessingDrawing" xmlns:wp="http://schemas.openxmlformats.org/drawingml/2006/wordprocessingDrawing" xmlns:w10="urn:schemas-microsoft-com:office:word" xmlns:w="http://schemas.openxmlformats.org/wordprocessingml/2006/main" xmlns:w14="http://schemas.microsoft.com/office/word/2010/wordml" xmlns:w15="http://schemas.microsoft.com/office/word/2012/wordml" xmlns:w16se="http://schemas.microsoft.com/office/word/2015/wordml/symex" xmlns:wpg="http://schemas.microsoft.com/office/word/2010/wordprocessingGroup" xmlns:wpi="http://schemas.microsoft.com/office/word/2010/wordprocessingInk" xmlns:wne="http://schemas.microsoft.com/office/word/2006/wordml" xmlns:wps="http://schemas.microsoft.com/office/word/2010/wordprocessingShape" mc:Ignorable="w14 w15 w16se wp14">
+<w:document xmlns:wpc="http://schemas.microsoft.com/office/word/2010/wordprocessingCanvas" xmlns:cx="http://schemas.microsoft.com/office/drawing/2014/chartex" xmlns:cx1="http://schemas.microsoft.com/office/drawing/2015/9/8/chartex" xmlns:cx2="http://schemas.microsoft.com/office/drawing/2015/10/21/chartex" xmlns:cx3="http://schemas.microsoft.com/office/drawing/2016/5/9/chartex" xmlns:cx4="http://schemas.microsoft.com/office/drawing/2016/5/10/chartex" xmlns:cx5="http://schemas.microsoft.com/office/drawing/2016/5/11/chartex" xmlns:cx6="http://schemas.microsoft.com/office/drawing/2016/5/12/chartex" xmlns:cx7="http://schemas.microsoft.com/office/drawing/2016/5/13/chartex" xmlns:cx8="http://schemas.microsoft.com/office/drawing/2016/5/14/chartex" xmlns:mc="http://schemas.openxmlformats.org/markup-compatibility/2006" xmlns:aink="http://schemas.microsoft.com/office/drawing/2016/ink" xmlns:am3d="http://schemas.microsoft.com/office/drawing/2017/model3d" xmlns:o="urn:schemas-microsoft-com:office:office" xmlns:oel="http://schemas.microsoft.com/office/2019/extlst" xmlns:r="http://schemas.openxmlformats.org/officeDocument/2006/relationships" xmlns:m="http://schemas.openxmlformats.org/officeDocument/2006/math" xmlns:v="urn:schemas-microsoft-com:vml" xmlns:wp14="http://schemas.microsoft.com/office/word/2010/wordprocessingDrawing" xmlns:wp="http://schemas.openxmlformats.org/drawingml/2006/wordprocessingDrawing" xmlns:w10="urn:schemas-microsoft-com:office:word" xmlns:w="http://schemas.openxmlformats.org/wordprocessingml/2006/main" xmlns:w14="http://schemas.microsoft.com/office/word/2010/wordml" xmlns:w15="http://schemas.microsoft.com/office/word/2012/wordml" xmlns:w16cex="http://schemas.microsoft.com/office/word/2018/wordml/cex" xmlns:w16cid="http://schemas.microsoft.com/office/word/2016/wordml/cid" xmlns:w16="http://schemas.microsoft.com/office/word/2018/wordml" xmlns:w16sdtdh="http://schemas.microsoft.com/office/word/2020/wordml/sdtdatahash" xmlns:w16se="http://schemas.microsoft.com/office/word/2015/wordml/symex" xmlns:wpg="http://schemas.microsoft.com/office/word/2010/wordprocessingGroup" xmlns:wpi="http://schemas.microsoft.com/office/word/2010/wordprocessingInk" xmlns:wne="http://schemas.microsoft.com/office/word/2006/wordml" xmlns:wps="http://schemas.microsoft.com/office/word/2010/wordprocessingShape" mc:Ignorable="w14 w15 w16se w16cid w16 w16cex w16sdtdh wp14">
   <w:body>
     <w:p>
       <w:pPr>
@@ -65,69 +65,6 @@
           <w:rtl/>
         </w:rPr>
       </w:pPr>
-    </w:p>
-    <w:p>
-      <w:pPr>
-        <w:spacing w:line="360" w:lineRule="auto"/>
-        <w:rPr>
-          <w:rFonts w:asciiTheme="minorBidi" w:hAnsiTheme="minorBidi" w:cstheme="minorBidi"/>
-          <w:rtl/>
-        </w:rPr>
-      </w:pPr>
-      <w:r>
-        <w:rPr>
-          <w:rFonts w:asciiTheme="minorBidi" w:hAnsiTheme="minorBidi" w:cstheme="minorBidi" w:hint="cs"/>
-          <w:u w:val="single"/>
-          <w:rtl/>
-        </w:rPr>
-        <w:t>מתרגלת אחראית:</w:t>
-      </w:r>
-      <w:r>
-        <w:rPr>
-          <w:rFonts w:asciiTheme="minorBidi" w:hAnsiTheme="minorBidi" w:cstheme="minorBidi" w:hint="cs"/>
-          <w:rtl/>
-        </w:rPr>
-        <w:t xml:space="preserve"> </w:t>
-      </w:r>
-      <w:r>
-        <w:rPr>
-          <w:rFonts w:asciiTheme="minorBidi" w:hAnsiTheme="minorBidi" w:cstheme="minorBidi" w:hint="cs"/>
-          <w:rtl/>
-        </w:rPr>
-        <w:t xml:space="preserve">מר </w:t>
-      </w:r>
-      <w:proofErr w:type="spellStart"/>
-      <w:r>
-        <w:rPr>
-          <w:rFonts w:asciiTheme="minorBidi" w:hAnsiTheme="minorBidi" w:cstheme="minorBidi" w:hint="cs"/>
-          <w:rtl/>
-        </w:rPr>
-        <w:t>גנאדי</w:t>
-      </w:r>
-      <w:proofErr w:type="spellEnd"/>
-      <w:r>
-        <w:rPr>
-          <w:rFonts w:asciiTheme="minorBidi" w:hAnsiTheme="minorBidi" w:cstheme="minorBidi" w:hint="cs"/>
-          <w:rtl/>
-        </w:rPr>
-        <w:t xml:space="preserve"> </w:t>
-      </w:r>
-      <w:proofErr w:type="spellStart"/>
-      <w:r>
-        <w:rPr>
-          <w:rFonts w:asciiTheme="minorBidi" w:hAnsiTheme="minorBidi" w:cstheme="minorBidi" w:hint="cs"/>
-          <w:rtl/>
-        </w:rPr>
-        <w:t>קוגן</w:t>
-      </w:r>
-      <w:proofErr w:type="spellEnd"/>
-      <w:r>
-        <w:rPr>
-          <w:rFonts w:asciiTheme="minorBidi" w:hAnsiTheme="minorBidi" w:cstheme="minorBidi" w:hint="cs"/>
-          <w:rtl/>
-        </w:rPr>
-        <w:t xml:space="preserve"> </w:t>
-      </w:r>
     </w:p>
     <w:p>
       <w:pPr>
@@ -680,14 +617,12 @@
         </w:rPr>
         <w:t xml:space="preserve"> אין צורך בהגשת </w:t>
       </w:r>
-      <w:proofErr w:type="spellStart"/>
       <w:r>
         <w:rPr>
           <w:rFonts w:asciiTheme="minorBidi" w:hAnsiTheme="minorBidi" w:cstheme="minorBidi"/>
         </w:rPr>
         <w:t>main.c</w:t>
       </w:r>
-      <w:proofErr w:type="spellEnd"/>
       <w:r>
         <w:rPr>
           <w:rFonts w:asciiTheme="minorBidi" w:hAnsiTheme="minorBidi" w:cstheme="minorBidi"/>
@@ -821,24 +756,15 @@
           <w:rFonts w:asciiTheme="minorBidi" w:hAnsiTheme="minorBidi" w:cstheme="minorBidi"/>
           <w:color w:val="000000"/>
         </w:rPr>
-        <w:t>111111111</w:t>
-      </w:r>
-      <w:proofErr w:type="gramStart"/>
+        <w:t>111111111.</w:t>
+      </w:r>
       <w:r>
         <w:rPr>
           <w:rFonts w:asciiTheme="minorBidi" w:hAnsiTheme="minorBidi" w:cstheme="minorBidi"/>
           <w:color w:val="000000"/>
         </w:rPr>
-        <w:t>.</w:t>
-      </w:r>
-      <w:r>
-        <w:rPr>
-          <w:rFonts w:asciiTheme="minorBidi" w:hAnsiTheme="minorBidi" w:cstheme="minorBidi"/>
-          <w:color w:val="000000"/>
-        </w:rPr>
         <w:t>zip</w:t>
       </w:r>
-      <w:proofErr w:type="gramEnd"/>
       <w:r>
         <w:rPr>
           <w:rFonts w:asciiTheme="minorBidi" w:hAnsiTheme="minorBidi" w:cstheme="minorBidi"/>
@@ -1139,38 +1065,6 @@
     </w:p>
     <w:p>
       <w:pPr>
-        <w:pStyle w:val="NormalWeb"/>
-        <w:numPr>
-          <w:ilvl w:val="0"/>
-          <w:numId w:val="1"/>
-        </w:numPr>
-        <w:bidi/>
-        <w:spacing w:before="120" w:beforeAutospacing="0" w:after="0" w:afterAutospacing="0" w:line="360" w:lineRule="auto"/>
-        <w:contextualSpacing/>
-        <w:textAlignment w:val="baseline"/>
-        <w:rPr>
-          <w:rFonts w:asciiTheme="minorBidi" w:hAnsiTheme="minorBidi" w:cstheme="minorBidi"/>
-          <w:color w:val="000000"/>
-        </w:rPr>
-      </w:pPr>
-      <w:r>
-        <w:rPr>
-          <w:rFonts w:asciiTheme="minorBidi" w:hAnsiTheme="minorBidi" w:cstheme="minorBidi" w:hint="cs"/>
-          <w:color w:val="000000"/>
-          <w:rtl/>
-        </w:rPr>
-        <w:t xml:space="preserve">במידה ומצאתם טעויות בעבודה או בקשות להבהרות, אנא שלחו מייל ל- </w:t>
-      </w:r>
-      <w:r>
-        <w:rPr>
-          <w:rFonts w:asciiTheme="minorBidi" w:hAnsiTheme="minorBidi" w:cstheme="minorBidi"/>
-          <w:color w:val="000000"/>
-        </w:rPr>
-        <w:t>genadko@ac.sce.sc.il</w:t>
-      </w:r>
-    </w:p>
-    <w:p>
-      <w:pPr>
         <w:pStyle w:val="ListParagraph"/>
         <w:numPr>
           <w:ilvl w:val="0"/>
@@ -2044,7 +1938,6 @@
           <w:u w:val="single"/>
           <w:rtl/>
         </w:rPr>
-        <w:lastRenderedPageBreak/>
         <w:t>כללי:</w:t>
       </w:r>
     </w:p>
@@ -2128,6 +2021,7 @@
           <w:u w:val="single"/>
           <w:rtl/>
         </w:rPr>
+        <w:lastRenderedPageBreak/>
         <w:t>ניתן לבנ</w:t>
       </w:r>
       <w:r>
@@ -2280,25 +2174,7 @@
           <w:b/>
           <w:bCs/>
         </w:rPr>
-        <w:t>node *</w:t>
-      </w:r>
-      <w:proofErr w:type="spellStart"/>
-      <w:r>
-        <w:rPr>
-          <w:rFonts w:asciiTheme="minorBidi" w:hAnsiTheme="minorBidi" w:cstheme="minorBidi"/>
-          <w:b/>
-          <w:bCs/>
-        </w:rPr>
-        <w:t>randomTree</w:t>
-      </w:r>
-      <w:proofErr w:type="spellEnd"/>
-      <w:r>
-        <w:rPr>
-          <w:rFonts w:asciiTheme="minorBidi" w:hAnsiTheme="minorBidi" w:cstheme="minorBidi"/>
-          <w:b/>
-          <w:bCs/>
-        </w:rPr>
-        <w:t>()</w:t>
+        <w:t>node *randomTree()</w:t>
       </w:r>
       <w:r>
         <w:rPr>
@@ -2538,25 +2414,7 @@
           <w:b/>
           <w:bCs/>
         </w:rPr>
-        <w:t xml:space="preserve">void </w:t>
-      </w:r>
-      <w:proofErr w:type="spellStart"/>
-      <w:r>
-        <w:rPr>
-          <w:rFonts w:asciiTheme="minorBidi" w:hAnsiTheme="minorBidi" w:cstheme="minorBidi"/>
-          <w:b/>
-          <w:bCs/>
-        </w:rPr>
-        <w:t>deleteTree</w:t>
-      </w:r>
-      <w:proofErr w:type="spellEnd"/>
-      <w:r>
-        <w:rPr>
-          <w:rFonts w:asciiTheme="minorBidi" w:hAnsiTheme="minorBidi" w:cstheme="minorBidi"/>
-          <w:b/>
-          <w:bCs/>
-        </w:rPr>
-        <w:t>(node * root)</w:t>
+        <w:t>void deleteTree(node * root)</w:t>
       </w:r>
       <w:r>
         <w:rPr>
@@ -2570,17 +2428,8 @@
           <w:rFonts w:asciiTheme="minorBidi" w:hAnsiTheme="minorBidi" w:cstheme="minorBidi" w:hint="cs"/>
           <w:rtl/>
         </w:rPr>
-        <w:t xml:space="preserve">מוחקת את העץ (כולל טיפול </w:t>
-      </w:r>
-      <w:proofErr w:type="spellStart"/>
-      <w:r>
-        <w:rPr>
-          <w:rFonts w:asciiTheme="minorBidi" w:hAnsiTheme="minorBidi" w:cstheme="minorBidi" w:hint="cs"/>
-          <w:rtl/>
-        </w:rPr>
-        <w:t>בשיחרור</w:t>
-      </w:r>
-      <w:proofErr w:type="spellEnd"/>
+        <w:t>מוחקת את העץ (כולל טיפול בשיחרור</w:t>
+      </w:r>
       <w:r>
         <w:rPr>
           <w:rFonts w:asciiTheme="minorBidi" w:hAnsiTheme="minorBidi" w:cstheme="minorBidi" w:hint="cs"/>
@@ -2791,43 +2640,7 @@
           <w:b/>
           <w:bCs/>
         </w:rPr>
-        <w:t xml:space="preserve">void </w:t>
-      </w:r>
-      <w:proofErr w:type="spellStart"/>
-      <w:r>
-        <w:rPr>
-          <w:rFonts w:asciiTheme="minorBidi" w:hAnsiTheme="minorBidi" w:cstheme="minorBidi"/>
-          <w:b/>
-          <w:bCs/>
-        </w:rPr>
-        <w:t>printNodeAtDistance</w:t>
-      </w:r>
-      <w:proofErr w:type="spellEnd"/>
-      <w:r>
-        <w:rPr>
-          <w:rFonts w:asciiTheme="minorBidi" w:hAnsiTheme="minorBidi" w:cstheme="minorBidi"/>
-          <w:b/>
-          <w:bCs/>
-        </w:rPr>
-        <w:t xml:space="preserve">(node *root, </w:t>
-      </w:r>
-      <w:proofErr w:type="spellStart"/>
-      <w:r>
-        <w:rPr>
-          <w:rFonts w:asciiTheme="minorBidi" w:hAnsiTheme="minorBidi" w:cstheme="minorBidi"/>
-          <w:b/>
-          <w:bCs/>
-        </w:rPr>
-        <w:t>int</w:t>
-      </w:r>
-      <w:proofErr w:type="spellEnd"/>
-      <w:r>
-        <w:rPr>
-          <w:rFonts w:asciiTheme="minorBidi" w:hAnsiTheme="minorBidi" w:cstheme="minorBidi"/>
-          <w:b/>
-          <w:bCs/>
-        </w:rPr>
-        <w:t xml:space="preserve"> k)</w:t>
+        <w:t>void printNodeAtDistance(node *root, int k)</w:t>
       </w:r>
       <w:r>
         <w:rPr>
@@ -2913,23 +2726,7 @@
           <w:rFonts w:asciiTheme="minorBidi" w:hAnsiTheme="minorBidi" w:cstheme="minorBidi" w:hint="cs"/>
           <w:rtl/>
         </w:rPr>
-        <w:t xml:space="preserve"> תקין ואין צורך לבדוק </w:t>
-      </w:r>
-      <w:proofErr w:type="spellStart"/>
-      <w:r>
-        <w:rPr>
-          <w:rFonts w:asciiTheme="minorBidi" w:hAnsiTheme="minorBidi" w:cstheme="minorBidi" w:hint="cs"/>
-          <w:rtl/>
-        </w:rPr>
-        <w:t>זאות</w:t>
-      </w:r>
-      <w:proofErr w:type="spellEnd"/>
-      <w:r>
-        <w:rPr>
-          <w:rFonts w:asciiTheme="minorBidi" w:hAnsiTheme="minorBidi" w:cstheme="minorBidi" w:hint="cs"/>
-          <w:rtl/>
-        </w:rPr>
-        <w:t>.</w:t>
+        <w:t xml:space="preserve"> תקין ואין צורך לבדוק זאות.</w:t>
       </w:r>
     </w:p>
     <w:p>
@@ -3357,7 +3154,6 @@
           <w:szCs w:val="21"/>
         </w:rPr>
       </w:pPr>
-      <w:proofErr w:type="gramStart"/>
       <w:r>
         <w:rPr>
           <w:rFonts w:ascii="Consolas" w:hAnsi="Consolas"/>
@@ -3365,396 +3161,378 @@
           <w:sz w:val="21"/>
           <w:szCs w:val="21"/>
         </w:rPr>
-        <w:t>output</w:t>
-      </w:r>
-      <w:proofErr w:type="gramEnd"/>
-      <w:r>
+        <w:t>output: 1 4 8 11</w:t>
+      </w:r>
+    </w:p>
+    <w:p>
+      <w:pPr>
+        <w:spacing w:line="360" w:lineRule="auto"/>
+        <w:rPr>
+          <w:rFonts w:asciiTheme="minorBidi" w:hAnsiTheme="minorBidi" w:cstheme="minorBidi"/>
+          <w:rtl/>
+        </w:rPr>
+      </w:pPr>
+    </w:p>
+    <w:p>
+      <w:pPr>
+        <w:spacing w:line="360" w:lineRule="auto"/>
+        <w:rPr>
+          <w:rFonts w:asciiTheme="minorBidi" w:hAnsiTheme="minorBidi" w:cstheme="minorBidi"/>
+          <w:rtl/>
+        </w:rPr>
+      </w:pPr>
+    </w:p>
+    <w:p>
+      <w:pPr>
+        <w:spacing w:line="360" w:lineRule="auto"/>
+        <w:rPr>
+          <w:rFonts w:asciiTheme="minorBidi" w:hAnsiTheme="minorBidi" w:cstheme="minorBidi"/>
+          <w:rtl/>
+        </w:rPr>
+      </w:pPr>
+    </w:p>
+    <w:p>
+      <w:pPr>
+        <w:spacing w:line="360" w:lineRule="auto"/>
+        <w:rPr>
+          <w:rFonts w:asciiTheme="minorBidi" w:hAnsiTheme="minorBidi" w:cstheme="minorBidi"/>
+          <w:rtl/>
+        </w:rPr>
+      </w:pPr>
+    </w:p>
+    <w:p>
+      <w:pPr>
+        <w:spacing w:line="360" w:lineRule="auto"/>
+        <w:rPr>
+          <w:rFonts w:asciiTheme="minorBidi" w:hAnsiTheme="minorBidi" w:cstheme="minorBidi"/>
+          <w:rtl/>
+        </w:rPr>
+      </w:pPr>
+    </w:p>
+    <w:p>
+      <w:pPr>
+        <w:spacing w:line="360" w:lineRule="auto"/>
+        <w:rPr>
+          <w:rFonts w:asciiTheme="minorBidi" w:hAnsiTheme="minorBidi" w:cstheme="minorBidi"/>
+          <w:b/>
+          <w:bCs/>
+          <w:rtl/>
+        </w:rPr>
+      </w:pPr>
+      <w:r>
+        <w:rPr>
+          <w:rFonts w:asciiTheme="minorBidi" w:hAnsiTheme="minorBidi" w:cstheme="minorBidi" w:hint="eastAsia"/>
+          <w:b/>
+          <w:bCs/>
+          <w:rtl/>
+        </w:rPr>
+        <w:t>שאלה</w:t>
+      </w:r>
+      <w:r>
+        <w:rPr>
+          <w:rFonts w:asciiTheme="minorBidi" w:hAnsiTheme="minorBidi" w:cstheme="minorBidi"/>
+          <w:b/>
+          <w:bCs/>
+          <w:rtl/>
+        </w:rPr>
+        <w:t xml:space="preserve"> 4</w:t>
+      </w:r>
+      <w:r>
+        <w:rPr>
+          <w:rFonts w:asciiTheme="minorBidi" w:hAnsiTheme="minorBidi" w:cstheme="minorBidi" w:hint="cs"/>
+          <w:b/>
+          <w:bCs/>
+          <w:rtl/>
+        </w:rPr>
+        <w:t xml:space="preserve"> (</w:t>
+      </w:r>
+      <w:r>
+        <w:rPr>
+          <w:rFonts w:asciiTheme="minorBidi" w:hAnsiTheme="minorBidi" w:cstheme="minorBidi" w:hint="cs"/>
+          <w:b/>
+          <w:bCs/>
+          <w:color w:val="000000" w:themeColor="text1"/>
+          <w:rtl/>
+        </w:rPr>
+        <w:t xml:space="preserve">10 </w:t>
+      </w:r>
+      <w:r>
+        <w:rPr>
+          <w:rFonts w:asciiTheme="minorBidi" w:hAnsiTheme="minorBidi" w:cstheme="minorBidi" w:hint="cs"/>
+          <w:b/>
+          <w:bCs/>
+          <w:rtl/>
+        </w:rPr>
+        <w:t>נקודות</w:t>
+      </w:r>
+      <w:r>
+        <w:rPr>
+          <w:rFonts w:asciiTheme="minorBidi" w:hAnsiTheme="minorBidi" w:cstheme="minorBidi" w:hint="cs"/>
+          <w:b/>
+          <w:bCs/>
+          <w:rtl/>
+        </w:rPr>
+        <w:t>)</w:t>
+      </w:r>
+      <w:r>
+        <w:rPr>
+          <w:rFonts w:asciiTheme="minorBidi" w:hAnsiTheme="minorBidi" w:cstheme="minorBidi" w:hint="cs"/>
+          <w:b/>
+          <w:bCs/>
+          <w:rtl/>
+        </w:rPr>
+        <w:t>:</w:t>
+      </w:r>
+      <w:r>
+        <w:rPr>
+          <w:rFonts w:asciiTheme="minorBidi" w:hAnsiTheme="minorBidi" w:cstheme="minorBidi" w:hint="cs"/>
+          <w:rtl/>
+        </w:rPr>
+        <w:t xml:space="preserve">  </w:t>
+      </w:r>
+      <w:r>
+        <w:rPr>
+          <w:rFonts w:asciiTheme="minorBidi" w:hAnsiTheme="minorBidi" w:cstheme="minorBidi"/>
+          <w:b/>
+          <w:bCs/>
+          <w:rtl/>
+        </w:rPr>
+        <w:t xml:space="preserve"> </w:t>
+      </w:r>
+    </w:p>
+    <w:p>
+      <w:pPr>
+        <w:spacing w:line="360" w:lineRule="auto"/>
+        <w:jc w:val="both"/>
+        <w:rPr>
+          <w:rFonts w:asciiTheme="minorBidi" w:hAnsiTheme="minorBidi" w:cstheme="minorBidi"/>
+          <w:rtl/>
+        </w:rPr>
+      </w:pPr>
+      <w:r>
+        <w:rPr>
+          <w:rFonts w:asciiTheme="minorBidi" w:hAnsiTheme="minorBidi" w:cstheme="minorBidi" w:hint="cs"/>
+          <w:rtl/>
+        </w:rPr>
+        <w:lastRenderedPageBreak/>
+        <w:t>כתוב</w:t>
+      </w:r>
+      <w:r>
+        <w:rPr>
+          <w:rFonts w:asciiTheme="minorBidi" w:hAnsiTheme="minorBidi" w:cstheme="minorBidi" w:hint="cs"/>
+          <w:rtl/>
+        </w:rPr>
+        <w:t>/י</w:t>
+      </w:r>
+      <w:r>
+        <w:rPr>
+          <w:rFonts w:asciiTheme="minorBidi" w:hAnsiTheme="minorBidi" w:cstheme="minorBidi" w:hint="cs"/>
+          <w:rtl/>
+        </w:rPr>
+        <w:t xml:space="preserve"> פונקציה </w:t>
+      </w:r>
+      <w:r>
+        <w:rPr>
+          <w:rFonts w:asciiTheme="minorBidi" w:hAnsiTheme="minorBidi" w:cstheme="minorBidi" w:hint="cs"/>
+          <w:u w:val="single"/>
+          <w:rtl/>
+        </w:rPr>
+        <w:t>רקורסיבית</w:t>
+      </w:r>
+      <w:r>
+        <w:rPr>
+          <w:rFonts w:asciiTheme="minorBidi" w:hAnsiTheme="minorBidi" w:cstheme="minorBidi" w:hint="cs"/>
+          <w:rtl/>
+        </w:rPr>
+        <w:t xml:space="preserve"> </w:t>
+      </w:r>
+      <w:r>
+        <w:rPr>
+          <w:rFonts w:asciiTheme="minorBidi" w:hAnsiTheme="minorBidi" w:cstheme="minorBidi"/>
+          <w:b/>
+          <w:bCs/>
+        </w:rPr>
+        <w:t>void mirrorify(node *root, node **mirror)</w:t>
+      </w:r>
+      <w:r>
+        <w:rPr>
+          <w:rFonts w:asciiTheme="minorBidi" w:hAnsiTheme="minorBidi" w:cstheme="minorBidi" w:hint="cs"/>
+          <w:b/>
+          <w:bCs/>
+          <w:rtl/>
+        </w:rPr>
+        <w:t xml:space="preserve"> </w:t>
+      </w:r>
+      <w:r>
+        <w:rPr>
+          <w:rFonts w:asciiTheme="minorBidi" w:hAnsiTheme="minorBidi" w:cstheme="minorBidi" w:hint="cs"/>
+          <w:rtl/>
+        </w:rPr>
+        <w:t>המקבלת מצביע לשורש עץ בינארי המקורי ומצביע לשורש עץ בינארי החדש</w:t>
+      </w:r>
+      <w:r>
+        <w:rPr>
+          <w:rFonts w:asciiTheme="minorBidi" w:hAnsiTheme="minorBidi" w:cstheme="minorBidi" w:hint="cs"/>
+          <w:rtl/>
+        </w:rPr>
+        <w:t xml:space="preserve"> שיש לבנות</w:t>
+      </w:r>
+      <w:r>
+        <w:rPr>
+          <w:rFonts w:asciiTheme="minorBidi" w:hAnsiTheme="minorBidi" w:cstheme="minorBidi" w:hint="cs"/>
+          <w:rtl/>
+        </w:rPr>
+        <w:t xml:space="preserve">. </w:t>
+      </w:r>
+      <w:r>
+        <w:rPr>
+          <w:rFonts w:asciiTheme="minorBidi" w:hAnsiTheme="minorBidi" w:cstheme="minorBidi" w:hint="cs"/>
+          <w:rtl/>
+        </w:rPr>
+        <w:t>על הפונקציה לבנות עץ חדש שהוא "ש</w:t>
+      </w:r>
+      <w:r>
+        <w:rPr>
+          <w:rFonts w:asciiTheme="minorBidi" w:hAnsiTheme="minorBidi" w:cstheme="minorBidi" w:hint="cs"/>
+          <w:rtl/>
+        </w:rPr>
+        <w:t>י</w:t>
+      </w:r>
+      <w:r>
+        <w:rPr>
+          <w:rFonts w:asciiTheme="minorBidi" w:hAnsiTheme="minorBidi" w:cstheme="minorBidi" w:hint="cs"/>
+          <w:rtl/>
+        </w:rPr>
+        <w:t>קוף מראה" של העץ המקורי</w:t>
+      </w:r>
+      <w:r>
+        <w:rPr>
+          <w:rFonts w:asciiTheme="minorBidi" w:hAnsiTheme="minorBidi" w:cstheme="minorBidi" w:hint="cs"/>
+          <w:rtl/>
+        </w:rPr>
+        <w:t>,</w:t>
+      </w:r>
+      <w:r>
+        <w:rPr>
+          <w:rFonts w:asciiTheme="minorBidi" w:hAnsiTheme="minorBidi" w:cstheme="minorBidi" w:hint="cs"/>
+          <w:rtl/>
+        </w:rPr>
+        <w:t xml:space="preserve"> כלומר</w:t>
+      </w:r>
+      <w:r>
+        <w:rPr>
+          <w:rFonts w:asciiTheme="minorBidi" w:hAnsiTheme="minorBidi" w:cstheme="minorBidi" w:hint="cs"/>
+          <w:rtl/>
+        </w:rPr>
+        <w:t>,</w:t>
+      </w:r>
+      <w:r>
+        <w:rPr>
+          <w:rFonts w:asciiTheme="minorBidi" w:hAnsiTheme="minorBidi" w:cstheme="minorBidi" w:hint="cs"/>
+          <w:rtl/>
+        </w:rPr>
+        <w:t xml:space="preserve"> כל הבן הימני הופך להיות בן השמא</w:t>
+      </w:r>
+      <w:r>
+        <w:rPr>
+          <w:rFonts w:asciiTheme="minorBidi" w:hAnsiTheme="minorBidi" w:cstheme="minorBidi" w:hint="cs"/>
+          <w:rtl/>
+        </w:rPr>
+        <w:t>לי ולהפך.</w:t>
+      </w:r>
+      <w:r>
+        <w:rPr>
+          <w:rFonts w:asciiTheme="minorBidi" w:hAnsiTheme="minorBidi" w:cstheme="minorBidi"/>
+        </w:rPr>
+        <w:t xml:space="preserve"> </w:t>
+      </w:r>
+      <w:r>
+        <w:rPr>
+          <w:rFonts w:asciiTheme="minorBidi" w:hAnsiTheme="minorBidi" w:cstheme="minorBidi" w:hint="cs"/>
+          <w:rtl/>
+        </w:rPr>
+        <w:t xml:space="preserve"> </w:t>
+      </w:r>
+      <w:r>
+        <w:rPr>
+          <w:rFonts w:asciiTheme="minorBidi" w:hAnsiTheme="minorBidi" w:cstheme="minorBidi" w:hint="cs"/>
+          <w:rtl/>
+        </w:rPr>
+        <w:t xml:space="preserve">ראו </w:t>
+      </w:r>
+      <w:r>
+        <w:rPr>
+          <w:rFonts w:asciiTheme="minorBidi" w:hAnsiTheme="minorBidi" w:cstheme="minorBidi" w:hint="cs"/>
+          <w:rtl/>
+        </w:rPr>
+        <w:t xml:space="preserve">דוגמה עבור עץ בינארי </w:t>
+      </w:r>
+      <w:r>
+        <w:rPr>
+          <w:rFonts w:asciiTheme="minorBidi" w:hAnsiTheme="minorBidi" w:cstheme="minorBidi"/>
+        </w:rPr>
+        <w:t>B</w:t>
+      </w:r>
+      <w:r>
+        <w:rPr>
+          <w:rFonts w:asciiTheme="minorBidi" w:hAnsiTheme="minorBidi" w:cstheme="minorBidi" w:hint="cs"/>
+          <w:rtl/>
+        </w:rPr>
+        <w:t xml:space="preserve"> בעמוד הבא.</w:t>
+      </w:r>
+    </w:p>
+    <w:p>
+      <w:pPr>
+        <w:shd w:val="clear" w:color="auto" w:fill="1E1E1E"/>
+        <w:bidi w:val="0"/>
+        <w:spacing w:line="285" w:lineRule="atLeast"/>
         <w:rPr>
           <w:rFonts w:ascii="Consolas" w:hAnsi="Consolas"/>
           <w:color w:val="9A9B99"/>
           <w:sz w:val="21"/>
           <w:szCs w:val="21"/>
         </w:rPr>
-        <w:t>: 1 4 8 11</w:t>
-      </w:r>
-    </w:p>
-    <w:p>
-      <w:pPr>
-        <w:spacing w:line="360" w:lineRule="auto"/>
-        <w:rPr>
-          <w:rFonts w:asciiTheme="minorBidi" w:hAnsiTheme="minorBidi" w:cstheme="minorBidi"/>
-          <w:rtl/>
-        </w:rPr>
-      </w:pPr>
-    </w:p>
-    <w:p>
-      <w:pPr>
-        <w:spacing w:line="360" w:lineRule="auto"/>
-        <w:rPr>
-          <w:rFonts w:asciiTheme="minorBidi" w:hAnsiTheme="minorBidi" w:cstheme="minorBidi"/>
-          <w:rtl/>
-        </w:rPr>
-      </w:pPr>
-    </w:p>
-    <w:p>
-      <w:pPr>
-        <w:spacing w:line="360" w:lineRule="auto"/>
-        <w:rPr>
-          <w:rFonts w:asciiTheme="minorBidi" w:hAnsiTheme="minorBidi" w:cstheme="minorBidi"/>
-          <w:rtl/>
-        </w:rPr>
-      </w:pPr>
-    </w:p>
-    <w:p>
-      <w:pPr>
-        <w:spacing w:line="360" w:lineRule="auto"/>
-        <w:rPr>
-          <w:rFonts w:asciiTheme="minorBidi" w:hAnsiTheme="minorBidi" w:cstheme="minorBidi"/>
-          <w:rtl/>
-        </w:rPr>
-      </w:pPr>
-    </w:p>
-    <w:p>
-      <w:pPr>
-        <w:spacing w:line="360" w:lineRule="auto"/>
-        <w:rPr>
-          <w:rFonts w:asciiTheme="minorBidi" w:hAnsiTheme="minorBidi" w:cstheme="minorBidi"/>
-          <w:rtl/>
-        </w:rPr>
-      </w:pPr>
-    </w:p>
-    <w:p>
-      <w:pPr>
-        <w:spacing w:line="360" w:lineRule="auto"/>
-        <w:rPr>
-          <w:rFonts w:asciiTheme="minorBidi" w:hAnsiTheme="minorBidi" w:cstheme="minorBidi"/>
-          <w:b/>
-          <w:bCs/>
-          <w:rtl/>
-        </w:rPr>
-      </w:pPr>
-      <w:r>
-        <w:rPr>
-          <w:rFonts w:asciiTheme="minorBidi" w:hAnsiTheme="minorBidi" w:cstheme="minorBidi" w:hint="eastAsia"/>
-          <w:b/>
-          <w:bCs/>
-          <w:rtl/>
-        </w:rPr>
-        <w:lastRenderedPageBreak/>
-        <w:t>שאלה</w:t>
-      </w:r>
-      <w:r>
-        <w:rPr>
-          <w:rFonts w:asciiTheme="minorBidi" w:hAnsiTheme="minorBidi" w:cstheme="minorBidi"/>
-          <w:b/>
-          <w:bCs/>
-          <w:rtl/>
-        </w:rPr>
-        <w:t xml:space="preserve"> 4</w:t>
-      </w:r>
-      <w:r>
-        <w:rPr>
-          <w:rFonts w:asciiTheme="minorBidi" w:hAnsiTheme="minorBidi" w:cstheme="minorBidi" w:hint="cs"/>
-          <w:b/>
-          <w:bCs/>
-          <w:rtl/>
-        </w:rPr>
-        <w:t xml:space="preserve"> (</w:t>
-      </w:r>
-      <w:r>
-        <w:rPr>
-          <w:rFonts w:asciiTheme="minorBidi" w:hAnsiTheme="minorBidi" w:cstheme="minorBidi" w:hint="cs"/>
-          <w:b/>
-          <w:bCs/>
-          <w:color w:val="000000" w:themeColor="text1"/>
-          <w:rtl/>
-        </w:rPr>
-        <w:t xml:space="preserve">10 </w:t>
-      </w:r>
-      <w:r>
-        <w:rPr>
-          <w:rFonts w:asciiTheme="minorBidi" w:hAnsiTheme="minorBidi" w:cstheme="minorBidi" w:hint="cs"/>
-          <w:b/>
-          <w:bCs/>
-          <w:rtl/>
-        </w:rPr>
-        <w:t>נקודות</w:t>
-      </w:r>
-      <w:r>
-        <w:rPr>
-          <w:rFonts w:asciiTheme="minorBidi" w:hAnsiTheme="minorBidi" w:cstheme="minorBidi" w:hint="cs"/>
-          <w:b/>
-          <w:bCs/>
-          <w:rtl/>
-        </w:rPr>
-        <w:t>)</w:t>
-      </w:r>
-      <w:r>
-        <w:rPr>
-          <w:rFonts w:asciiTheme="minorBidi" w:hAnsiTheme="minorBidi" w:cstheme="minorBidi" w:hint="cs"/>
-          <w:b/>
-          <w:bCs/>
-          <w:rtl/>
-        </w:rPr>
-        <w:t>:</w:t>
-      </w:r>
-      <w:r>
-        <w:rPr>
-          <w:rFonts w:asciiTheme="minorBidi" w:hAnsiTheme="minorBidi" w:cstheme="minorBidi" w:hint="cs"/>
-          <w:rtl/>
-        </w:rPr>
-        <w:t xml:space="preserve">  </w:t>
-      </w:r>
-      <w:r>
-        <w:rPr>
-          <w:rFonts w:asciiTheme="minorBidi" w:hAnsiTheme="minorBidi" w:cstheme="minorBidi"/>
-          <w:b/>
-          <w:bCs/>
-          <w:rtl/>
-        </w:rPr>
-        <w:t xml:space="preserve"> </w:t>
-      </w:r>
-    </w:p>
-    <w:p>
-      <w:pPr>
-        <w:spacing w:line="360" w:lineRule="auto"/>
-        <w:jc w:val="both"/>
-        <w:rPr>
-          <w:rFonts w:asciiTheme="minorBidi" w:hAnsiTheme="minorBidi" w:cstheme="minorBidi"/>
-          <w:rtl/>
-        </w:rPr>
-      </w:pPr>
-      <w:r>
-        <w:rPr>
-          <w:rFonts w:asciiTheme="minorBidi" w:hAnsiTheme="minorBidi" w:cstheme="minorBidi" w:hint="cs"/>
-          <w:rtl/>
-        </w:rPr>
-        <w:t>כתוב</w:t>
-      </w:r>
-      <w:r>
-        <w:rPr>
-          <w:rFonts w:asciiTheme="minorBidi" w:hAnsiTheme="minorBidi" w:cstheme="minorBidi" w:hint="cs"/>
-          <w:rtl/>
-        </w:rPr>
-        <w:t>/י</w:t>
-      </w:r>
-      <w:r>
-        <w:rPr>
-          <w:rFonts w:asciiTheme="minorBidi" w:hAnsiTheme="minorBidi" w:cstheme="minorBidi" w:hint="cs"/>
-          <w:rtl/>
-        </w:rPr>
-        <w:t xml:space="preserve"> פונקציה </w:t>
-      </w:r>
-      <w:r>
-        <w:rPr>
-          <w:rFonts w:asciiTheme="minorBidi" w:hAnsiTheme="minorBidi" w:cstheme="minorBidi" w:hint="cs"/>
-          <w:u w:val="single"/>
-          <w:rtl/>
-        </w:rPr>
-        <w:t>רקורסיבית</w:t>
-      </w:r>
-      <w:r>
-        <w:rPr>
-          <w:rFonts w:asciiTheme="minorBidi" w:hAnsiTheme="minorBidi" w:cstheme="minorBidi" w:hint="cs"/>
-          <w:rtl/>
-        </w:rPr>
-        <w:t xml:space="preserve"> </w:t>
-      </w:r>
-      <w:r>
-        <w:rPr>
-          <w:rFonts w:asciiTheme="minorBidi" w:hAnsiTheme="minorBidi" w:cstheme="minorBidi"/>
-          <w:b/>
-          <w:bCs/>
-        </w:rPr>
-        <w:t xml:space="preserve">void </w:t>
-      </w:r>
-      <w:proofErr w:type="spellStart"/>
-      <w:r>
-        <w:rPr>
-          <w:rFonts w:asciiTheme="minorBidi" w:hAnsiTheme="minorBidi" w:cstheme="minorBidi"/>
-          <w:b/>
-          <w:bCs/>
-        </w:rPr>
-        <w:t>mirrorify</w:t>
-      </w:r>
-      <w:proofErr w:type="spellEnd"/>
-      <w:r>
-        <w:rPr>
-          <w:rFonts w:asciiTheme="minorBidi" w:hAnsiTheme="minorBidi" w:cstheme="minorBidi"/>
-          <w:b/>
-          <w:bCs/>
-        </w:rPr>
-        <w:t>(node *root, node **mirror)</w:t>
-      </w:r>
-      <w:r>
-        <w:rPr>
-          <w:rFonts w:asciiTheme="minorBidi" w:hAnsiTheme="minorBidi" w:cstheme="minorBidi" w:hint="cs"/>
-          <w:b/>
-          <w:bCs/>
-          <w:rtl/>
-        </w:rPr>
-        <w:t xml:space="preserve"> </w:t>
-      </w:r>
-      <w:r>
-        <w:rPr>
-          <w:rFonts w:asciiTheme="minorBidi" w:hAnsiTheme="minorBidi" w:cstheme="minorBidi" w:hint="cs"/>
-          <w:rtl/>
-        </w:rPr>
-        <w:t>המקבלת מצביע לשורש עץ בינארי המקורי ומצביע לשורש עץ בינארי החדש</w:t>
-      </w:r>
-      <w:r>
-        <w:rPr>
-          <w:rFonts w:asciiTheme="minorBidi" w:hAnsiTheme="minorBidi" w:cstheme="minorBidi" w:hint="cs"/>
-          <w:rtl/>
-        </w:rPr>
-        <w:t xml:space="preserve"> שיש לבנות</w:t>
-      </w:r>
-      <w:r>
-        <w:rPr>
-          <w:rFonts w:asciiTheme="minorBidi" w:hAnsiTheme="minorBidi" w:cstheme="minorBidi" w:hint="cs"/>
-          <w:rtl/>
-        </w:rPr>
-        <w:t xml:space="preserve">. </w:t>
-      </w:r>
-      <w:r>
-        <w:rPr>
-          <w:rFonts w:asciiTheme="minorBidi" w:hAnsiTheme="minorBidi" w:cstheme="minorBidi" w:hint="cs"/>
-          <w:rtl/>
-        </w:rPr>
-        <w:t>על הפונקציה לבנות עץ חדש שהוא "ש</w:t>
-      </w:r>
-      <w:r>
-        <w:rPr>
-          <w:rFonts w:asciiTheme="minorBidi" w:hAnsiTheme="minorBidi" w:cstheme="minorBidi" w:hint="cs"/>
-          <w:rtl/>
-        </w:rPr>
-        <w:t>י</w:t>
-      </w:r>
-      <w:r>
-        <w:rPr>
-          <w:rFonts w:asciiTheme="minorBidi" w:hAnsiTheme="minorBidi" w:cstheme="minorBidi" w:hint="cs"/>
-          <w:rtl/>
-        </w:rPr>
-        <w:t>קוף מראה" של העץ המקורי</w:t>
-      </w:r>
-      <w:r>
-        <w:rPr>
-          <w:rFonts w:asciiTheme="minorBidi" w:hAnsiTheme="minorBidi" w:cstheme="minorBidi" w:hint="cs"/>
-          <w:rtl/>
-        </w:rPr>
-        <w:t>,</w:t>
-      </w:r>
-      <w:r>
-        <w:rPr>
-          <w:rFonts w:asciiTheme="minorBidi" w:hAnsiTheme="minorBidi" w:cstheme="minorBidi" w:hint="cs"/>
-          <w:rtl/>
-        </w:rPr>
-        <w:t xml:space="preserve"> כלומר</w:t>
-      </w:r>
-      <w:r>
-        <w:rPr>
-          <w:rFonts w:asciiTheme="minorBidi" w:hAnsiTheme="minorBidi" w:cstheme="minorBidi" w:hint="cs"/>
-          <w:rtl/>
-        </w:rPr>
-        <w:t>,</w:t>
-      </w:r>
-      <w:r>
-        <w:rPr>
-          <w:rFonts w:asciiTheme="minorBidi" w:hAnsiTheme="minorBidi" w:cstheme="minorBidi" w:hint="cs"/>
-          <w:rtl/>
-        </w:rPr>
-        <w:t xml:space="preserve"> כל הבן הימני הופך להיות בן השמא</w:t>
-      </w:r>
-      <w:r>
-        <w:rPr>
-          <w:rFonts w:asciiTheme="minorBidi" w:hAnsiTheme="minorBidi" w:cstheme="minorBidi" w:hint="cs"/>
-          <w:rtl/>
-        </w:rPr>
-        <w:t>לי ולהפך.</w:t>
-      </w:r>
-      <w:r>
-        <w:rPr>
-          <w:rFonts w:asciiTheme="minorBidi" w:hAnsiTheme="minorBidi" w:cstheme="minorBidi"/>
-        </w:rPr>
-        <w:t xml:space="preserve"> </w:t>
-      </w:r>
-      <w:r>
-        <w:rPr>
-          <w:rFonts w:asciiTheme="minorBidi" w:hAnsiTheme="minorBidi" w:cstheme="minorBidi" w:hint="cs"/>
-          <w:rtl/>
-        </w:rPr>
-        <w:t xml:space="preserve"> </w:t>
-      </w:r>
-      <w:r>
-        <w:rPr>
-          <w:rFonts w:asciiTheme="minorBidi" w:hAnsiTheme="minorBidi" w:cstheme="minorBidi" w:hint="cs"/>
-          <w:rtl/>
-        </w:rPr>
-        <w:t xml:space="preserve">ראו </w:t>
-      </w:r>
-      <w:r>
-        <w:rPr>
-          <w:rFonts w:asciiTheme="minorBidi" w:hAnsiTheme="minorBidi" w:cstheme="minorBidi" w:hint="cs"/>
-          <w:rtl/>
-        </w:rPr>
-        <w:t xml:space="preserve">דוגמה עבור עץ בינארי </w:t>
-      </w:r>
-      <w:r>
-        <w:rPr>
-          <w:rFonts w:asciiTheme="minorBidi" w:hAnsiTheme="minorBidi" w:cstheme="minorBidi"/>
-        </w:rPr>
-        <w:t>B</w:t>
-      </w:r>
-      <w:r>
-        <w:rPr>
-          <w:rFonts w:asciiTheme="minorBidi" w:hAnsiTheme="minorBidi" w:cstheme="minorBidi" w:hint="cs"/>
-          <w:rtl/>
-        </w:rPr>
-        <w:t xml:space="preserve"> בעמוד הבא.</w:t>
-      </w:r>
-    </w:p>
-    <w:p>
-      <w:pPr>
-        <w:shd w:val="clear" w:color="auto" w:fill="1E1E1E"/>
-        <w:bidi w:val="0"/>
-        <w:spacing w:line="285" w:lineRule="atLeast"/>
+      </w:pPr>
+      <w:r>
         <w:rPr>
           <w:rFonts w:ascii="Consolas" w:hAnsi="Consolas"/>
           <w:color w:val="9A9B99"/>
           <w:sz w:val="21"/>
           <w:szCs w:val="21"/>
         </w:rPr>
-      </w:pPr>
-      <w:r>
+        <w:t>Input:</w:t>
+      </w:r>
+    </w:p>
+    <w:p>
+      <w:pPr>
+        <w:shd w:val="clear" w:color="auto" w:fill="1E1E1E"/>
+        <w:bidi w:val="0"/>
+        <w:spacing w:line="285" w:lineRule="atLeast"/>
         <w:rPr>
           <w:rFonts w:ascii="Consolas" w:hAnsi="Consolas"/>
           <w:color w:val="9A9B99"/>
           <w:sz w:val="21"/>
           <w:szCs w:val="21"/>
         </w:rPr>
-        <w:t>Input:</w:t>
-      </w:r>
-    </w:p>
-    <w:p>
-      <w:pPr>
-        <w:shd w:val="clear" w:color="auto" w:fill="1E1E1E"/>
-        <w:bidi w:val="0"/>
-        <w:spacing w:line="285" w:lineRule="atLeast"/>
+      </w:pPr>
+      <w:r>
         <w:rPr>
           <w:rFonts w:ascii="Consolas" w:hAnsi="Consolas"/>
           <w:color w:val="9A9B99"/>
           <w:sz w:val="21"/>
           <w:szCs w:val="21"/>
         </w:rPr>
-      </w:pPr>
+        <w:t xml:space="preserve">        5</w:t>
+      </w:r>
       <w:r>
         <w:rPr>
           <w:rFonts w:ascii="Consolas" w:hAnsi="Consolas"/>
           <w:color w:val="9A9B99"/>
           <w:sz w:val="21"/>
           <w:szCs w:val="21"/>
-        </w:rPr>
-        <w:t xml:space="preserve">        5</w:t>
+          <w:rtl/>
+        </w:rPr>
+        <w:tab/>
       </w:r>
       <w:r>
         <w:rPr>
@@ -3772,153 +3550,154 @@
           <w:color w:val="9A9B99"/>
           <w:sz w:val="21"/>
           <w:szCs w:val="21"/>
-          <w:rtl/>
-        </w:rPr>
-        <w:tab/>
-      </w:r>
-      <w:r>
+        </w:rPr>
+        <w:t>Binary tree: B</w:t>
+      </w:r>
+    </w:p>
+    <w:p>
+      <w:pPr>
+        <w:shd w:val="clear" w:color="auto" w:fill="1E1E1E"/>
+        <w:bidi w:val="0"/>
+        <w:spacing w:line="285" w:lineRule="atLeast"/>
         <w:rPr>
           <w:rFonts w:ascii="Consolas" w:hAnsi="Consolas"/>
           <w:color w:val="9A9B99"/>
           <w:sz w:val="21"/>
           <w:szCs w:val="21"/>
         </w:rPr>
-        <w:t>Binary tree: B</w:t>
-      </w:r>
-    </w:p>
-    <w:p>
-      <w:pPr>
-        <w:shd w:val="clear" w:color="auto" w:fill="1E1E1E"/>
-        <w:bidi w:val="0"/>
-        <w:spacing w:line="285" w:lineRule="atLeast"/>
+      </w:pPr>
+      <w:r>
         <w:rPr>
           <w:rFonts w:ascii="Consolas" w:hAnsi="Consolas"/>
           <w:color w:val="9A9B99"/>
           <w:sz w:val="21"/>
           <w:szCs w:val="21"/>
         </w:rPr>
-      </w:pPr>
-      <w:r>
+        <w:t xml:space="preserve">       / \</w:t>
+      </w:r>
+    </w:p>
+    <w:p>
+      <w:pPr>
+        <w:shd w:val="clear" w:color="auto" w:fill="1E1E1E"/>
+        <w:bidi w:val="0"/>
+        <w:spacing w:line="285" w:lineRule="atLeast"/>
         <w:rPr>
           <w:rFonts w:ascii="Consolas" w:hAnsi="Consolas"/>
           <w:color w:val="9A9B99"/>
           <w:sz w:val="21"/>
           <w:szCs w:val="21"/>
         </w:rPr>
-        <w:t xml:space="preserve">       / \</w:t>
-      </w:r>
-    </w:p>
-    <w:p>
-      <w:pPr>
-        <w:shd w:val="clear" w:color="auto" w:fill="1E1E1E"/>
-        <w:bidi w:val="0"/>
-        <w:spacing w:line="285" w:lineRule="atLeast"/>
+      </w:pPr>
+      <w:r>
         <w:rPr>
           <w:rFonts w:ascii="Consolas" w:hAnsi="Consolas"/>
           <w:color w:val="9A9B99"/>
           <w:sz w:val="21"/>
           <w:szCs w:val="21"/>
         </w:rPr>
-      </w:pPr>
-      <w:r>
+        <w:t xml:space="preserve">      3   6</w:t>
+      </w:r>
+    </w:p>
+    <w:p>
+      <w:pPr>
+        <w:shd w:val="clear" w:color="auto" w:fill="1E1E1E"/>
+        <w:bidi w:val="0"/>
+        <w:spacing w:line="285" w:lineRule="atLeast"/>
         <w:rPr>
           <w:rFonts w:ascii="Consolas" w:hAnsi="Consolas"/>
           <w:color w:val="9A9B99"/>
           <w:sz w:val="21"/>
           <w:szCs w:val="21"/>
         </w:rPr>
-        <w:t xml:space="preserve">      3   6</w:t>
-      </w:r>
-    </w:p>
-    <w:p>
-      <w:pPr>
-        <w:shd w:val="clear" w:color="auto" w:fill="1E1E1E"/>
-        <w:bidi w:val="0"/>
-        <w:spacing w:line="285" w:lineRule="atLeast"/>
+      </w:pPr>
+      <w:r>
         <w:rPr>
           <w:rFonts w:ascii="Consolas" w:hAnsi="Consolas"/>
           <w:color w:val="9A9B99"/>
           <w:sz w:val="21"/>
           <w:szCs w:val="21"/>
         </w:rPr>
-      </w:pPr>
-      <w:r>
+        <w:t xml:space="preserve">     / \</w:t>
+      </w:r>
+    </w:p>
+    <w:p>
+      <w:pPr>
+        <w:shd w:val="clear" w:color="auto" w:fill="1E1E1E"/>
+        <w:bidi w:val="0"/>
+        <w:spacing w:line="285" w:lineRule="atLeast"/>
         <w:rPr>
           <w:rFonts w:ascii="Consolas" w:hAnsi="Consolas"/>
           <w:color w:val="9A9B99"/>
           <w:sz w:val="21"/>
           <w:szCs w:val="21"/>
         </w:rPr>
-        <w:t xml:space="preserve">     / \</w:t>
-      </w:r>
-    </w:p>
-    <w:p>
-      <w:pPr>
-        <w:shd w:val="clear" w:color="auto" w:fill="1E1E1E"/>
-        <w:bidi w:val="0"/>
-        <w:spacing w:line="285" w:lineRule="atLeast"/>
+      </w:pPr>
+      <w:r>
         <w:rPr>
           <w:rFonts w:ascii="Consolas" w:hAnsi="Consolas"/>
           <w:color w:val="9A9B99"/>
           <w:sz w:val="21"/>
           <w:szCs w:val="21"/>
         </w:rPr>
-      </w:pPr>
-      <w:r>
+        <w:t xml:space="preserve">    2   4</w:t>
+      </w:r>
+    </w:p>
+    <w:p>
+      <w:pPr>
+        <w:shd w:val="clear" w:color="auto" w:fill="1E1E1E"/>
+        <w:bidi w:val="0"/>
+        <w:spacing w:line="285" w:lineRule="atLeast"/>
         <w:rPr>
           <w:rFonts w:ascii="Consolas" w:hAnsi="Consolas"/>
           <w:color w:val="9A9B99"/>
           <w:sz w:val="21"/>
           <w:szCs w:val="21"/>
         </w:rPr>
-        <w:t xml:space="preserve">    2   4</w:t>
-      </w:r>
-    </w:p>
-    <w:p>
-      <w:pPr>
-        <w:shd w:val="clear" w:color="auto" w:fill="1E1E1E"/>
-        <w:bidi w:val="0"/>
-        <w:spacing w:line="285" w:lineRule="atLeast"/>
+      </w:pPr>
+      <w:r>
         <w:rPr>
           <w:rFonts w:ascii="Consolas" w:hAnsi="Consolas"/>
           <w:color w:val="9A9B99"/>
           <w:sz w:val="21"/>
           <w:szCs w:val="21"/>
         </w:rPr>
-      </w:pPr>
-      <w:r>
+        <w:t>Output:</w:t>
+      </w:r>
+    </w:p>
+    <w:p>
+      <w:pPr>
+        <w:shd w:val="clear" w:color="auto" w:fill="1E1E1E"/>
+        <w:bidi w:val="0"/>
+        <w:spacing w:line="285" w:lineRule="atLeast"/>
         <w:rPr>
           <w:rFonts w:ascii="Consolas" w:hAnsi="Consolas"/>
           <w:color w:val="9A9B99"/>
           <w:sz w:val="21"/>
           <w:szCs w:val="21"/>
         </w:rPr>
-        <w:t>Output:</w:t>
-      </w:r>
-    </w:p>
-    <w:p>
-      <w:pPr>
-        <w:shd w:val="clear" w:color="auto" w:fill="1E1E1E"/>
-        <w:bidi w:val="0"/>
-        <w:spacing w:line="285" w:lineRule="atLeast"/>
+      </w:pPr>
+      <w:r>
         <w:rPr>
           <w:rFonts w:ascii="Consolas" w:hAnsi="Consolas"/>
           <w:color w:val="9A9B99"/>
           <w:sz w:val="21"/>
           <w:szCs w:val="21"/>
         </w:rPr>
-      </w:pPr>
-      <w:proofErr w:type="spellStart"/>
-      <w:r>
+        <w:t xml:space="preserve">Inorder of original tree: 2 3 4 5 6 </w:t>
+      </w:r>
+    </w:p>
+    <w:p>
+      <w:pPr>
+        <w:shd w:val="clear" w:color="auto" w:fill="1E1E1E"/>
+        <w:bidi w:val="0"/>
+        <w:spacing w:line="285" w:lineRule="atLeast"/>
         <w:rPr>
           <w:rFonts w:ascii="Consolas" w:hAnsi="Consolas"/>
           <w:color w:val="9A9B99"/>
           <w:sz w:val="21"/>
           <w:szCs w:val="21"/>
         </w:rPr>
-        <w:t>Inorder</w:t>
-      </w:r>
-      <w:proofErr w:type="spellEnd"/>
+      </w:pPr>
       <w:r>
         <w:rPr>
           <w:rFonts w:ascii="Consolas" w:hAnsi="Consolas"/>
@@ -3926,7 +3705,7 @@
           <w:sz w:val="21"/>
           <w:szCs w:val="21"/>
         </w:rPr>
-        <w:t xml:space="preserve"> of original tree: 2 3 4 5 6 </w:t>
+        <w:t>Inorder of mirror tree: 6 5 4 3 2</w:t>
       </w:r>
     </w:p>
     <w:p>
@@ -3941,7 +3720,6 @@
           <w:szCs w:val="21"/>
         </w:rPr>
       </w:pPr>
-      <w:proofErr w:type="spellStart"/>
       <w:r>
         <w:rPr>
           <w:rFonts w:ascii="Consolas" w:hAnsi="Consolas"/>
@@ -3949,148 +3727,116 @@
           <w:sz w:val="21"/>
           <w:szCs w:val="21"/>
         </w:rPr>
-        <w:t>Inorder</w:t>
-      </w:r>
-      <w:proofErr w:type="spellEnd"/>
-      <w:r>
+        <w:t>Mirror tree will be:</w:t>
+      </w:r>
+    </w:p>
+    <w:p>
+      <w:pPr>
+        <w:shd w:val="clear" w:color="auto" w:fill="1E1E1E"/>
+        <w:bidi w:val="0"/>
+        <w:spacing w:line="285" w:lineRule="atLeast"/>
         <w:rPr>
           <w:rFonts w:ascii="Consolas" w:hAnsi="Consolas"/>
           <w:color w:val="9A9B99"/>
           <w:sz w:val="21"/>
           <w:szCs w:val="21"/>
         </w:rPr>
-        <w:t xml:space="preserve"> of mirror tree: 6 5 4 3 2</w:t>
-      </w:r>
-    </w:p>
-    <w:p>
-      <w:pPr>
-        <w:shd w:val="clear" w:color="auto" w:fill="1E1E1E"/>
-        <w:bidi w:val="0"/>
-        <w:spacing w:line="285" w:lineRule="atLeast"/>
+      </w:pPr>
+      <w:r>
         <w:rPr>
           <w:rFonts w:ascii="Consolas" w:hAnsi="Consolas"/>
           <w:color w:val="9A9B99"/>
           <w:sz w:val="21"/>
           <w:szCs w:val="21"/>
         </w:rPr>
-      </w:pPr>
-      <w:r>
+        <w:t xml:space="preserve">  5</w:t>
+      </w:r>
+    </w:p>
+    <w:p>
+      <w:pPr>
+        <w:shd w:val="clear" w:color="auto" w:fill="1E1E1E"/>
+        <w:bidi w:val="0"/>
+        <w:spacing w:line="285" w:lineRule="atLeast"/>
         <w:rPr>
           <w:rFonts w:ascii="Consolas" w:hAnsi="Consolas"/>
           <w:color w:val="9A9B99"/>
           <w:sz w:val="21"/>
           <w:szCs w:val="21"/>
         </w:rPr>
-        <w:t>Mirror tree will be:</w:t>
-      </w:r>
-    </w:p>
-    <w:p>
-      <w:pPr>
-        <w:shd w:val="clear" w:color="auto" w:fill="1E1E1E"/>
-        <w:bidi w:val="0"/>
-        <w:spacing w:line="285" w:lineRule="atLeast"/>
+      </w:pPr>
+      <w:r>
         <w:rPr>
           <w:rFonts w:ascii="Consolas" w:hAnsi="Consolas"/>
           <w:color w:val="9A9B99"/>
           <w:sz w:val="21"/>
           <w:szCs w:val="21"/>
         </w:rPr>
-      </w:pPr>
-      <w:r>
+        <w:t xml:space="preserve"> / \</w:t>
+      </w:r>
+    </w:p>
+    <w:p>
+      <w:pPr>
+        <w:shd w:val="clear" w:color="auto" w:fill="1E1E1E"/>
+        <w:bidi w:val="0"/>
+        <w:spacing w:line="285" w:lineRule="atLeast"/>
         <w:rPr>
           <w:rFonts w:ascii="Consolas" w:hAnsi="Consolas"/>
           <w:color w:val="9A9B99"/>
           <w:sz w:val="21"/>
           <w:szCs w:val="21"/>
         </w:rPr>
-        <w:t xml:space="preserve">  5</w:t>
-      </w:r>
-    </w:p>
-    <w:p>
-      <w:pPr>
-        <w:shd w:val="clear" w:color="auto" w:fill="1E1E1E"/>
-        <w:bidi w:val="0"/>
-        <w:spacing w:line="285" w:lineRule="atLeast"/>
+      </w:pPr>
+      <w:r>
         <w:rPr>
           <w:rFonts w:ascii="Consolas" w:hAnsi="Consolas"/>
           <w:color w:val="9A9B99"/>
           <w:sz w:val="21"/>
           <w:szCs w:val="21"/>
         </w:rPr>
-      </w:pPr>
-      <w:r>
+        <w:t>6   3</w:t>
+      </w:r>
+    </w:p>
+    <w:p>
+      <w:pPr>
+        <w:shd w:val="clear" w:color="auto" w:fill="1E1E1E"/>
+        <w:bidi w:val="0"/>
+        <w:spacing w:line="285" w:lineRule="atLeast"/>
         <w:rPr>
           <w:rFonts w:ascii="Consolas" w:hAnsi="Consolas"/>
           <w:color w:val="9A9B99"/>
           <w:sz w:val="21"/>
           <w:szCs w:val="21"/>
         </w:rPr>
-        <w:t xml:space="preserve"> / \</w:t>
-      </w:r>
-    </w:p>
-    <w:p>
-      <w:pPr>
-        <w:shd w:val="clear" w:color="auto" w:fill="1E1E1E"/>
-        <w:bidi w:val="0"/>
-        <w:spacing w:line="285" w:lineRule="atLeast"/>
+      </w:pPr>
+      <w:r>
         <w:rPr>
           <w:rFonts w:ascii="Consolas" w:hAnsi="Consolas"/>
           <w:color w:val="9A9B99"/>
           <w:sz w:val="21"/>
           <w:szCs w:val="21"/>
         </w:rPr>
-      </w:pPr>
-      <w:r>
+        <w:t xml:space="preserve">   / \</w:t>
+      </w:r>
+    </w:p>
+    <w:p>
+      <w:pPr>
+        <w:shd w:val="clear" w:color="auto" w:fill="1E1E1E"/>
+        <w:bidi w:val="0"/>
+        <w:spacing w:line="285" w:lineRule="atLeast"/>
         <w:rPr>
           <w:rFonts w:ascii="Consolas" w:hAnsi="Consolas"/>
           <w:color w:val="9A9B99"/>
           <w:sz w:val="21"/>
           <w:szCs w:val="21"/>
         </w:rPr>
-        <w:t>6   3</w:t>
-      </w:r>
-    </w:p>
-    <w:p>
-      <w:pPr>
-        <w:shd w:val="clear" w:color="auto" w:fill="1E1E1E"/>
-        <w:bidi w:val="0"/>
-        <w:spacing w:line="285" w:lineRule="atLeast"/>
+      </w:pPr>
+      <w:r>
         <w:rPr>
           <w:rFonts w:ascii="Consolas" w:hAnsi="Consolas"/>
           <w:color w:val="9A9B99"/>
           <w:sz w:val="21"/>
           <w:szCs w:val="21"/>
         </w:rPr>
-      </w:pPr>
-      <w:r>
-        <w:rPr>
-          <w:rFonts w:ascii="Consolas" w:hAnsi="Consolas"/>
-          <w:color w:val="9A9B99"/>
-          <w:sz w:val="21"/>
-          <w:szCs w:val="21"/>
-        </w:rPr>
-        <w:t xml:space="preserve">   / \</w:t>
-      </w:r>
-    </w:p>
-    <w:p>
-      <w:pPr>
-        <w:shd w:val="clear" w:color="auto" w:fill="1E1E1E"/>
-        <w:bidi w:val="0"/>
-        <w:spacing w:line="285" w:lineRule="atLeast"/>
-        <w:rPr>
-          <w:rFonts w:ascii="Consolas" w:hAnsi="Consolas"/>
-          <w:color w:val="9A9B99"/>
-          <w:sz w:val="21"/>
-          <w:szCs w:val="21"/>
-        </w:rPr>
-      </w:pPr>
-      <w:r>
-        <w:rPr>
-          <w:rFonts w:ascii="Consolas" w:hAnsi="Consolas"/>
-          <w:color w:val="9A9B99"/>
-          <w:sz w:val="21"/>
-          <w:szCs w:val="21"/>
-        </w:rPr>
         <w:t xml:space="preserve">  4   2</w:t>
       </w:r>
     </w:p>
@@ -4244,7 +3990,6 @@
           <w:color w:val="000000" w:themeColor="text1"/>
         </w:rPr>
       </w:pPr>
-      <w:proofErr w:type="gramStart"/>
       <w:r>
         <w:rPr>
           <w:rFonts w:asciiTheme="minorBidi" w:hAnsiTheme="minorBidi" w:cstheme="minorBidi"/>
@@ -4252,9 +3997,8 @@
           <w:bCs/>
           <w:color w:val="000000" w:themeColor="text1"/>
         </w:rPr>
-        <w:t>void</w:t>
-      </w:r>
-      <w:proofErr w:type="gramEnd"/>
+        <w:t>void inOrder</w:t>
+      </w:r>
       <w:r>
         <w:rPr>
           <w:rFonts w:asciiTheme="minorBidi" w:hAnsiTheme="minorBidi" w:cstheme="minorBidi"/>
@@ -4262,9 +4006,8 @@
           <w:bCs/>
           <w:color w:val="000000" w:themeColor="text1"/>
         </w:rPr>
-        <w:t xml:space="preserve"> </w:t>
-      </w:r>
-      <w:proofErr w:type="spellStart"/>
+        <w:t>T</w:t>
+      </w:r>
       <w:r>
         <w:rPr>
           <w:rFonts w:asciiTheme="minorBidi" w:hAnsiTheme="minorBidi" w:cstheme="minorBidi"/>
@@ -4272,42 +4015,14 @@
           <w:bCs/>
           <w:color w:val="000000" w:themeColor="text1"/>
         </w:rPr>
-        <w:t>inOrder</w:t>
-      </w:r>
-      <w:r>
-        <w:rPr>
-          <w:rFonts w:asciiTheme="minorBidi" w:hAnsiTheme="minorBidi" w:cstheme="minorBidi"/>
+        <w:t>raversal(node *root)</w:t>
+      </w:r>
+      <w:r>
+        <w:rPr>
+          <w:rFonts w:asciiTheme="minorBidi" w:hAnsiTheme="minorBidi" w:cstheme="minorBidi" w:hint="cs"/>
           <w:b/>
           <w:bCs/>
           <w:color w:val="000000" w:themeColor="text1"/>
-        </w:rPr>
-        <w:t>T</w:t>
-      </w:r>
-      <w:r>
-        <w:rPr>
-          <w:rFonts w:asciiTheme="minorBidi" w:hAnsiTheme="minorBidi" w:cstheme="minorBidi"/>
-          <w:b/>
-          <w:bCs/>
-          <w:color w:val="000000" w:themeColor="text1"/>
-        </w:rPr>
-        <w:t>raversal</w:t>
-      </w:r>
-      <w:proofErr w:type="spellEnd"/>
-      <w:r>
-        <w:rPr>
-          <w:rFonts w:asciiTheme="minorBidi" w:hAnsiTheme="minorBidi" w:cstheme="minorBidi"/>
-          <w:b/>
-          <w:bCs/>
-          <w:color w:val="000000" w:themeColor="text1"/>
-        </w:rPr>
-        <w:t>(node *root)</w:t>
-      </w:r>
-      <w:r>
-        <w:rPr>
-          <w:rFonts w:asciiTheme="minorBidi" w:hAnsiTheme="minorBidi" w:cstheme="minorBidi" w:hint="cs"/>
-          <w:b/>
-          <w:bCs/>
-          <w:color w:val="000000" w:themeColor="text1"/>
           <w:rtl/>
         </w:rPr>
         <w:t xml:space="preserve"> </w:t>
@@ -4340,14 +4055,12 @@
         </w:rPr>
         <w:t xml:space="preserve"> את הסריקה </w:t>
       </w:r>
-      <w:proofErr w:type="spellStart"/>
       <w:r>
         <w:rPr>
           <w:rFonts w:asciiTheme="minorBidi" w:hAnsiTheme="minorBidi" w:cstheme="minorBidi"/>
         </w:rPr>
         <w:t>inorder</w:t>
       </w:r>
-      <w:proofErr w:type="spellEnd"/>
       <w:r>
         <w:rPr>
           <w:rFonts w:asciiTheme="minorBidi" w:hAnsiTheme="minorBidi" w:cstheme="minorBidi" w:hint="cs"/>
@@ -4418,7 +4131,6 @@
           <w:color w:val="000000" w:themeColor="text1"/>
         </w:rPr>
       </w:pPr>
-      <w:proofErr w:type="gramStart"/>
       <w:r>
         <w:rPr>
           <w:rFonts w:asciiTheme="minorBidi" w:hAnsiTheme="minorBidi" w:cstheme="minorBidi"/>
@@ -4426,37 +4138,7 @@
           <w:bCs/>
           <w:color w:val="000000" w:themeColor="text1"/>
         </w:rPr>
-        <w:t>void</w:t>
-      </w:r>
-      <w:proofErr w:type="gramEnd"/>
-      <w:r>
-        <w:rPr>
-          <w:rFonts w:asciiTheme="minorBidi" w:hAnsiTheme="minorBidi" w:cstheme="minorBidi"/>
-          <w:b/>
-          <w:bCs/>
-          <w:color w:val="000000" w:themeColor="text1"/>
-        </w:rPr>
-        <w:t xml:space="preserve"> </w:t>
-      </w:r>
-      <w:proofErr w:type="spellStart"/>
-      <w:r>
-        <w:rPr>
-          <w:rFonts w:asciiTheme="minorBidi" w:hAnsiTheme="minorBidi" w:cstheme="minorBidi"/>
-          <w:b/>
-          <w:bCs/>
-          <w:color w:val="000000" w:themeColor="text1"/>
-        </w:rPr>
-        <w:t>preOrderTraversal</w:t>
-      </w:r>
-      <w:proofErr w:type="spellEnd"/>
-      <w:r>
-        <w:rPr>
-          <w:rFonts w:asciiTheme="minorBidi" w:hAnsiTheme="minorBidi" w:cstheme="minorBidi"/>
-          <w:b/>
-          <w:bCs/>
-          <w:color w:val="000000" w:themeColor="text1"/>
-        </w:rPr>
-        <w:t>(node *root)</w:t>
+        <w:t>void preOrderTraversal(node *root)</w:t>
       </w:r>
       <w:r>
         <w:rPr>
@@ -4549,7 +4231,6 @@
           <w:color w:val="000000" w:themeColor="text1"/>
         </w:rPr>
       </w:pPr>
-      <w:proofErr w:type="gramStart"/>
       <w:r>
         <w:rPr>
           <w:rFonts w:asciiTheme="minorBidi" w:hAnsiTheme="minorBidi" w:cstheme="minorBidi"/>
@@ -4557,37 +4238,7 @@
           <w:bCs/>
           <w:color w:val="000000" w:themeColor="text1"/>
         </w:rPr>
-        <w:t>void</w:t>
-      </w:r>
-      <w:proofErr w:type="gramEnd"/>
-      <w:r>
-        <w:rPr>
-          <w:rFonts w:asciiTheme="minorBidi" w:hAnsiTheme="minorBidi" w:cstheme="minorBidi"/>
-          <w:b/>
-          <w:bCs/>
-          <w:color w:val="000000" w:themeColor="text1"/>
-        </w:rPr>
-        <w:t xml:space="preserve"> </w:t>
-      </w:r>
-      <w:proofErr w:type="spellStart"/>
-      <w:r>
-        <w:rPr>
-          <w:rFonts w:asciiTheme="minorBidi" w:hAnsiTheme="minorBidi" w:cstheme="minorBidi"/>
-          <w:b/>
-          <w:bCs/>
-          <w:color w:val="000000" w:themeColor="text1"/>
-        </w:rPr>
-        <w:t>postOrderTraversal</w:t>
-      </w:r>
-      <w:proofErr w:type="spellEnd"/>
-      <w:r>
-        <w:rPr>
-          <w:rFonts w:asciiTheme="minorBidi" w:hAnsiTheme="minorBidi" w:cstheme="minorBidi"/>
-          <w:b/>
-          <w:bCs/>
-          <w:color w:val="000000" w:themeColor="text1"/>
-        </w:rPr>
-        <w:t>(node *root)</w:t>
+        <w:t>void postOrderTraversal(node *root)</w:t>
       </w:r>
       <w:r>
         <w:rPr>
@@ -4670,7 +4321,6 @@
         </w:rPr>
         <w:t xml:space="preserve"> </w:t>
       </w:r>
-      <w:proofErr w:type="spellStart"/>
       <w:r>
         <w:rPr>
           <w:rFonts w:asciiTheme="minorBidi" w:hAnsiTheme="minorBidi" w:cstheme="minorBidi"/>
@@ -4678,7 +4328,6 @@
         </w:rPr>
         <w:t>postorder</w:t>
       </w:r>
-      <w:proofErr w:type="spellEnd"/>
       <w:r>
         <w:rPr>
           <w:rFonts w:asciiTheme="minorBidi" w:hAnsiTheme="minorBidi" w:cstheme="minorBidi" w:hint="cs"/>
@@ -4950,80 +4599,42 @@
           <w:b/>
           <w:bCs/>
         </w:rPr>
-        <w:t xml:space="preserve">, </w:t>
-      </w:r>
-      <w:proofErr w:type="spellStart"/>
-      <w:r>
-        <w:rPr>
-          <w:rFonts w:asciiTheme="minorBidi" w:hAnsiTheme="minorBidi" w:cstheme="minorBidi"/>
-          <w:b/>
-          <w:bCs/>
-        </w:rPr>
-        <w:t>int</w:t>
-      </w:r>
-      <w:proofErr w:type="spellEnd"/>
-      <w:r>
-        <w:rPr>
-          <w:rFonts w:asciiTheme="minorBidi" w:hAnsiTheme="minorBidi" w:cstheme="minorBidi"/>
-          <w:b/>
-          <w:bCs/>
-        </w:rPr>
-        <w:t xml:space="preserve"> </w:t>
-      </w:r>
-      <w:proofErr w:type="spellStart"/>
-      <w:r>
-        <w:rPr>
-          <w:rFonts w:asciiTheme="minorBidi" w:hAnsiTheme="minorBidi" w:cstheme="minorBidi"/>
-          <w:b/>
-          <w:bCs/>
+        <w:t>, int val)</w:t>
+      </w:r>
+      <w:r>
+        <w:rPr>
+          <w:rFonts w:asciiTheme="minorBidi" w:hAnsiTheme="minorBidi" w:cstheme="minorBidi" w:hint="cs"/>
+          <w:rtl/>
+        </w:rPr>
+        <w:t xml:space="preserve"> המקבלת מצביע לשורש </w:t>
+      </w:r>
+      <w:r>
+        <w:rPr>
+          <w:rFonts w:asciiTheme="minorBidi" w:hAnsiTheme="minorBidi" w:cstheme="minorBidi" w:hint="cs"/>
+          <w:rtl/>
+        </w:rPr>
+        <w:t xml:space="preserve">של </w:t>
+      </w:r>
+      <w:r>
+        <w:rPr>
+          <w:rFonts w:asciiTheme="minorBidi" w:hAnsiTheme="minorBidi" w:cstheme="minorBidi" w:hint="cs"/>
+          <w:rtl/>
+        </w:rPr>
+        <w:t xml:space="preserve">עץ בינארי </w:t>
+      </w:r>
+      <w:r>
+        <w:rPr>
+          <w:rFonts w:asciiTheme="minorBidi" w:hAnsiTheme="minorBidi" w:cstheme="minorBidi" w:hint="cs"/>
+          <w:rtl/>
+        </w:rPr>
+        <w:t xml:space="preserve">וערך </w:t>
+      </w:r>
+      <w:r>
+        <w:rPr>
+          <w:rFonts w:asciiTheme="minorBidi" w:hAnsiTheme="minorBidi" w:cstheme="minorBidi"/>
         </w:rPr>
         <w:t>val</w:t>
       </w:r>
-      <w:proofErr w:type="spellEnd"/>
-      <w:r>
-        <w:rPr>
-          <w:rFonts w:asciiTheme="minorBidi" w:hAnsiTheme="minorBidi" w:cstheme="minorBidi"/>
-          <w:b/>
-          <w:bCs/>
-        </w:rPr>
-        <w:t>)</w:t>
-      </w:r>
-      <w:r>
-        <w:rPr>
-          <w:rFonts w:asciiTheme="minorBidi" w:hAnsiTheme="minorBidi" w:cstheme="minorBidi" w:hint="cs"/>
-          <w:rtl/>
-        </w:rPr>
-        <w:t xml:space="preserve"> המקבלת מצביע לשורש </w:t>
-      </w:r>
-      <w:r>
-        <w:rPr>
-          <w:rFonts w:asciiTheme="minorBidi" w:hAnsiTheme="minorBidi" w:cstheme="minorBidi" w:hint="cs"/>
-          <w:rtl/>
-        </w:rPr>
-        <w:t xml:space="preserve">של </w:t>
-      </w:r>
-      <w:r>
-        <w:rPr>
-          <w:rFonts w:asciiTheme="minorBidi" w:hAnsiTheme="minorBidi" w:cstheme="minorBidi" w:hint="cs"/>
-          <w:rtl/>
-        </w:rPr>
-        <w:t xml:space="preserve">עץ בינארי </w:t>
-      </w:r>
-      <w:r>
-        <w:rPr>
-          <w:rFonts w:asciiTheme="minorBidi" w:hAnsiTheme="minorBidi" w:cstheme="minorBidi" w:hint="cs"/>
-          <w:rtl/>
-        </w:rPr>
-        <w:t xml:space="preserve">וערך </w:t>
-      </w:r>
-      <w:proofErr w:type="spellStart"/>
-      <w:r>
-        <w:rPr>
-          <w:rFonts w:asciiTheme="minorBidi" w:hAnsiTheme="minorBidi" w:cstheme="minorBidi"/>
-        </w:rPr>
-        <w:t>val</w:t>
-      </w:r>
-      <w:proofErr w:type="spellEnd"/>
       <w:r>
         <w:rPr>
           <w:rFonts w:asciiTheme="minorBidi" w:hAnsiTheme="minorBidi" w:cstheme="minorBidi" w:hint="cs"/>
@@ -5101,7 +4712,6 @@
         </w:rPr>
         <w:t xml:space="preserve">2. </w:t>
       </w:r>
-      <w:proofErr w:type="gramStart"/>
       <w:r>
         <w:rPr>
           <w:rFonts w:ascii="Arial" w:hAnsi="Arial" w:cs="Arial"/>
@@ -5114,15 +4724,7 @@
           <w:rFonts w:ascii="Arial" w:hAnsi="Arial" w:cs="Arial"/>
           <w:color w:val="161616"/>
         </w:rPr>
-        <w:t>nsert(</w:t>
-      </w:r>
-      <w:proofErr w:type="gramEnd"/>
-      <w:r>
-        <w:rPr>
-          <w:rFonts w:ascii="Arial" w:hAnsi="Arial" w:cs="Arial"/>
-          <w:color w:val="161616"/>
-        </w:rPr>
-        <w:t>node, key)</w:t>
+        <w:t>nsert(node, key)</w:t>
       </w:r>
     </w:p>
     <w:p>
@@ -5140,23 +4742,7 @@
           <w:rFonts w:ascii="Arial" w:hAnsi="Arial" w:cs="Arial"/>
           <w:color w:val="161616"/>
         </w:rPr>
-        <w:t xml:space="preserve">     </w:t>
-      </w:r>
-      <w:proofErr w:type="spellStart"/>
-      <w:r>
-        <w:rPr>
-          <w:rFonts w:ascii="Arial" w:hAnsi="Arial" w:cs="Arial"/>
-          <w:color w:val="161616"/>
-        </w:rPr>
-        <w:t>i</w:t>
-      </w:r>
-      <w:proofErr w:type="spellEnd"/>
-      <w:r>
-        <w:rPr>
-          <w:rFonts w:ascii="Arial" w:hAnsi="Arial" w:cs="Arial"/>
-          <w:color w:val="161616"/>
-        </w:rPr>
-        <w:t>) If root == NULL,</w:t>
+        <w:t>     i) If root == NULL,</w:t>
       </w:r>
       <w:r>
         <w:rPr>
@@ -5183,21 +4769,12 @@
         </w:rPr>
         <w:t xml:space="preserve">         </w:t>
       </w:r>
-      <w:proofErr w:type="gramStart"/>
       <w:r>
         <w:rPr>
           <w:rFonts w:ascii="Arial" w:hAnsi="Arial" w:cs="Arial"/>
           <w:color w:val="161616"/>
         </w:rPr>
-        <w:t>assign</w:t>
-      </w:r>
-      <w:proofErr w:type="gramEnd"/>
-      <w:r>
-        <w:rPr>
-          <w:rFonts w:ascii="Arial" w:hAnsi="Arial" w:cs="Arial"/>
-          <w:color w:val="161616"/>
-        </w:rPr>
-        <w:t xml:space="preserve"> the new node to be a root of the tree </w:t>
+        <w:t xml:space="preserve">assign the new node to be a root of the tree </w:t>
       </w:r>
     </w:p>
     <w:p>
@@ -5215,23 +4792,7 @@
           <w:rFonts w:ascii="Arial" w:hAnsi="Arial" w:cs="Arial"/>
           <w:color w:val="161616"/>
         </w:rPr>
-        <w:t xml:space="preserve">     ii) </w:t>
-      </w:r>
-      <w:proofErr w:type="gramStart"/>
-      <w:r>
-        <w:rPr>
-          <w:rFonts w:ascii="Arial" w:hAnsi="Arial" w:cs="Arial"/>
-          <w:color w:val="161616"/>
-        </w:rPr>
-        <w:t>if</w:t>
-      </w:r>
-      <w:proofErr w:type="gramEnd"/>
-      <w:r>
-        <w:rPr>
-          <w:rFonts w:ascii="Arial" w:hAnsi="Arial" w:cs="Arial"/>
-          <w:color w:val="161616"/>
-        </w:rPr>
-        <w:t xml:space="preserve"> root=&gt;data &lt; key</w:t>
+        <w:t>     ii) if root=&gt;data &lt; key</w:t>
       </w:r>
     </w:p>
     <w:p>
@@ -5249,23 +4810,7 @@
           <w:rFonts w:ascii="Arial" w:hAnsi="Arial" w:cs="Arial"/>
           <w:color w:val="161616"/>
         </w:rPr>
-        <w:t xml:space="preserve">         </w:t>
-      </w:r>
-      <w:proofErr w:type="gramStart"/>
-      <w:r>
-        <w:rPr>
-          <w:rFonts w:ascii="Arial" w:hAnsi="Arial" w:cs="Arial"/>
-          <w:color w:val="161616"/>
-        </w:rPr>
-        <w:t>call</w:t>
-      </w:r>
-      <w:proofErr w:type="gramEnd"/>
-      <w:r>
-        <w:rPr>
-          <w:rFonts w:ascii="Arial" w:hAnsi="Arial" w:cs="Arial"/>
-          <w:color w:val="161616"/>
-        </w:rPr>
-        <w:t xml:space="preserve"> the insert function with root=&gt;right and assign the </w:t>
+        <w:t xml:space="preserve">         call the insert function with root=&gt;right and assign the </w:t>
       </w:r>
       <w:r>
         <w:rPr>
@@ -5297,23 +4842,7 @@
           <w:rFonts w:ascii="Arial" w:hAnsi="Arial" w:cs="Arial"/>
           <w:color w:val="161616"/>
         </w:rPr>
-        <w:t>        </w:t>
-      </w:r>
-      <w:proofErr w:type="gramStart"/>
-      <w:r>
-        <w:rPr>
-          <w:rFonts w:ascii="Arial" w:hAnsi="Arial" w:cs="Arial"/>
-          <w:color w:val="161616"/>
-        </w:rPr>
-        <w:t>root</w:t>
-      </w:r>
-      <w:proofErr w:type="gramEnd"/>
-      <w:r>
-        <w:rPr>
-          <w:rFonts w:ascii="Arial" w:hAnsi="Arial" w:cs="Arial"/>
-          <w:color w:val="161616"/>
-        </w:rPr>
-        <w:t>-&gt;right = insert(root=&gt;right,</w:t>
+        <w:t>        root-&gt;right = insert(root=&gt;right,</w:t>
       </w:r>
       <w:r>
         <w:rPr>
@@ -5345,23 +4874,7 @@
           <w:rFonts w:ascii="Arial" w:hAnsi="Arial" w:cs="Arial"/>
           <w:color w:val="161616"/>
         </w:rPr>
-        <w:t xml:space="preserve">     iii) </w:t>
-      </w:r>
-      <w:proofErr w:type="gramStart"/>
-      <w:r>
-        <w:rPr>
-          <w:rFonts w:ascii="Arial" w:hAnsi="Arial" w:cs="Arial"/>
-          <w:color w:val="161616"/>
-        </w:rPr>
-        <w:t>if</w:t>
-      </w:r>
-      <w:proofErr w:type="gramEnd"/>
-      <w:r>
-        <w:rPr>
-          <w:rFonts w:ascii="Arial" w:hAnsi="Arial" w:cs="Arial"/>
-          <w:color w:val="161616"/>
-        </w:rPr>
-        <w:t xml:space="preserve"> root=&gt;data &gt; key</w:t>
+        <w:t>     iii) if root=&gt;data &gt; key</w:t>
       </w:r>
     </w:p>
     <w:p>
@@ -5379,23 +4892,7 @@
           <w:rFonts w:ascii="Arial" w:hAnsi="Arial" w:cs="Arial"/>
           <w:color w:val="161616"/>
         </w:rPr>
-        <w:t xml:space="preserve">         </w:t>
-      </w:r>
-      <w:proofErr w:type="gramStart"/>
-      <w:r>
-        <w:rPr>
-          <w:rFonts w:ascii="Arial" w:hAnsi="Arial" w:cs="Arial"/>
-          <w:color w:val="161616"/>
-        </w:rPr>
-        <w:t>call</w:t>
-      </w:r>
-      <w:proofErr w:type="gramEnd"/>
-      <w:r>
-        <w:rPr>
-          <w:rFonts w:ascii="Arial" w:hAnsi="Arial" w:cs="Arial"/>
-          <w:color w:val="161616"/>
-        </w:rPr>
-        <w:t xml:space="preserve"> the insert function with root-&gt;left and assign the </w:t>
+        <w:t xml:space="preserve">         call the insert function with root-&gt;left and assign the </w:t>
       </w:r>
       <w:r>
         <w:rPr>
@@ -5427,23 +4924,7 @@
           <w:rFonts w:ascii="Arial" w:hAnsi="Arial" w:cs="Arial"/>
           <w:color w:val="161616"/>
         </w:rPr>
-        <w:t xml:space="preserve">         </w:t>
-      </w:r>
-      <w:proofErr w:type="gramStart"/>
-      <w:r>
-        <w:rPr>
-          <w:rFonts w:ascii="Arial" w:hAnsi="Arial" w:cs="Arial"/>
-          <w:color w:val="161616"/>
-        </w:rPr>
-        <w:t>root</w:t>
-      </w:r>
-      <w:proofErr w:type="gramEnd"/>
-      <w:r>
-        <w:rPr>
-          <w:rFonts w:ascii="Arial" w:hAnsi="Arial" w:cs="Arial"/>
-          <w:color w:val="161616"/>
-        </w:rPr>
-        <w:t>=&gt;left = insert(root=&gt;left,</w:t>
+        <w:t>         root=&gt;left = insert(root=&gt;left,</w:t>
       </w:r>
       <w:r>
         <w:rPr>
@@ -5663,7 +5144,6 @@
         </w:rPr>
         <w:t xml:space="preserve"> </w:t>
       </w:r>
-      <w:proofErr w:type="spellStart"/>
       <w:r>
         <w:rPr>
           <w:rFonts w:asciiTheme="minorBidi" w:hAnsiTheme="minorBidi" w:cstheme="minorBidi"/>
@@ -5673,7 +5153,6 @@
         </w:rPr>
         <w:t>isFull</w:t>
       </w:r>
-      <w:proofErr w:type="spellEnd"/>
       <w:r>
         <w:rPr>
           <w:rFonts w:asciiTheme="minorBidi" w:hAnsiTheme="minorBidi" w:cstheme="minorBidi"/>
@@ -6166,25 +5645,7 @@
           <w:b/>
           <w:bCs/>
         </w:rPr>
-        <w:t xml:space="preserve">void </w:t>
-      </w:r>
-      <w:proofErr w:type="spellStart"/>
-      <w:r>
-        <w:rPr>
-          <w:rFonts w:asciiTheme="minorBidi" w:hAnsiTheme="minorBidi" w:cstheme="minorBidi"/>
-          <w:b/>
-          <w:bCs/>
-        </w:rPr>
-        <w:t>printLeaves</w:t>
-      </w:r>
-      <w:proofErr w:type="spellEnd"/>
-      <w:r>
-        <w:rPr>
-          <w:rFonts w:asciiTheme="minorBidi" w:hAnsiTheme="minorBidi" w:cstheme="minorBidi"/>
-          <w:b/>
-          <w:bCs/>
-        </w:rPr>
-        <w:t>(node* root)</w:t>
+        <w:t>void printLeaves(node* root)</w:t>
       </w:r>
       <w:r>
         <w:rPr>
@@ -6612,23 +6073,13 @@
         </w:rPr>
         <w:t xml:space="preserve"> </w:t>
       </w:r>
-      <w:proofErr w:type="spellStart"/>
-      <w:r>
-        <w:rPr>
-          <w:rFonts w:asciiTheme="minorBidi" w:hAnsiTheme="minorBidi" w:cstheme="minorBidi"/>
-          <w:b/>
-          <w:bCs/>
-        </w:rPr>
-        <w:t>int</w:t>
-      </w:r>
-      <w:proofErr w:type="spellEnd"/>
-      <w:r>
-        <w:rPr>
-          <w:rFonts w:asciiTheme="minorBidi" w:hAnsiTheme="minorBidi" w:cstheme="minorBidi"/>
-          <w:b/>
-          <w:bCs/>
-        </w:rPr>
-        <w:t xml:space="preserve"> depth(node *root)</w:t>
+      <w:r>
+        <w:rPr>
+          <w:rFonts w:asciiTheme="minorBidi" w:hAnsiTheme="minorBidi" w:cstheme="minorBidi"/>
+          <w:b/>
+          <w:bCs/>
+        </w:rPr>
+        <w:t>int depth(node *root)</w:t>
       </w:r>
       <w:r>
         <w:rPr>
@@ -6738,8 +6189,6 @@
           <w:rtl/>
         </w:rPr>
       </w:pPr>
-      <w:bookmarkStart w:id="0" w:name="_GoBack"/>
-      <w:bookmarkEnd w:id="0"/>
       <w:r>
         <w:rPr>
           <w:rFonts w:asciiTheme="minorBidi" w:hAnsiTheme="minorBidi" w:cstheme="minorBidi" w:hint="cs"/>
@@ -6882,7 +6331,6 @@
         </w:rPr>
         <w:t xml:space="preserve"> </w:t>
       </w:r>
-      <w:proofErr w:type="spellStart"/>
       <w:r>
         <w:rPr>
           <w:rFonts w:asciiTheme="minorBidi" w:hAnsiTheme="minorBidi" w:cstheme="minorBidi"/>
@@ -6891,50 +6339,13 @@
         </w:rPr>
         <w:t>int</w:t>
       </w:r>
-      <w:proofErr w:type="spellEnd"/>
-      <w:r>
-        <w:rPr>
-          <w:rFonts w:asciiTheme="minorBidi" w:hAnsiTheme="minorBidi" w:cstheme="minorBidi"/>
-          <w:b/>
-          <w:bCs/>
-        </w:rPr>
-        <w:t xml:space="preserve"> </w:t>
-      </w:r>
-      <w:proofErr w:type="spellStart"/>
-      <w:r>
-        <w:rPr>
-          <w:rFonts w:asciiTheme="minorBidi" w:hAnsiTheme="minorBidi" w:cstheme="minorBidi"/>
-          <w:b/>
-          <w:bCs/>
-        </w:rPr>
-        <w:t>levelStatistics</w:t>
-      </w:r>
-      <w:proofErr w:type="spellEnd"/>
-      <w:r>
-        <w:rPr>
-          <w:rFonts w:asciiTheme="minorBidi" w:hAnsiTheme="minorBidi" w:cstheme="minorBidi"/>
-          <w:b/>
-          <w:bCs/>
-        </w:rPr>
-        <w:t xml:space="preserve">(node* root, </w:t>
-      </w:r>
-      <w:proofErr w:type="spellStart"/>
-      <w:r>
-        <w:rPr>
-          <w:rFonts w:asciiTheme="minorBidi" w:hAnsiTheme="minorBidi" w:cstheme="minorBidi"/>
-          <w:b/>
-          <w:bCs/>
-        </w:rPr>
-        <w:t>int</w:t>
-      </w:r>
-      <w:proofErr w:type="spellEnd"/>
-      <w:r>
-        <w:rPr>
-          <w:rFonts w:asciiTheme="minorBidi" w:hAnsiTheme="minorBidi" w:cstheme="minorBidi"/>
-          <w:b/>
-          <w:bCs/>
-        </w:rPr>
-        <w:t xml:space="preserve"> level)</w:t>
+      <w:r>
+        <w:rPr>
+          <w:rFonts w:asciiTheme="minorBidi" w:hAnsiTheme="minorBidi" w:cstheme="minorBidi"/>
+          <w:b/>
+          <w:bCs/>
+        </w:rPr>
+        <w:t xml:space="preserve"> levelStatistics(node* root, int level)</w:t>
       </w:r>
       <w:r>
         <w:rPr>
@@ -7461,26 +6872,8 @@
 </w:document>
 </file>
 
-<file path=word/commentsExtensible.xml><?xml version="1.0" encoding="utf-8"?>
-<w16cex:commentsExtensible xmlns:wpc="http://schemas.microsoft.com/office/word/2010/wordprocessingCanvas" xmlns:cx="http://schemas.microsoft.com/office/drawing/2014/chartex" xmlns:cx1="http://schemas.microsoft.com/office/drawing/2015/9/8/chartex" xmlns:cx2="http://schemas.microsoft.com/office/drawing/2015/10/21/chartex" xmlns:cx3="http://schemas.microsoft.com/office/drawing/2016/5/9/chartex" xmlns:cx4="http://schemas.microsoft.com/office/drawing/2016/5/10/chartex" xmlns:cx5="http://schemas.microsoft.com/office/drawing/2016/5/11/chartex" xmlns:cx6="http://schemas.microsoft.com/office/drawing/2016/5/12/chartex" xmlns:cx7="http://schemas.microsoft.com/office/drawing/2016/5/13/chartex" xmlns:cx8="http://schemas.microsoft.com/office/drawing/2016/5/14/chartex" xmlns:mc="http://schemas.openxmlformats.org/markup-compatibility/2006" xmlns:aink="http://schemas.microsoft.com/office/drawing/2016/ink" xmlns:am3d="http://schemas.microsoft.com/office/drawing/2017/model3d" xmlns:o="urn:schemas-microsoft-com:office:office" xmlns:oel="http://schemas.microsoft.com/office/2019/extlst" xmlns:r="http://schemas.openxmlformats.org/officeDocument/2006/relationships" xmlns:m="http://schemas.openxmlformats.org/officeDocument/2006/math" xmlns:v="urn:schemas-microsoft-com:vml" xmlns:wp14="http://schemas.microsoft.com/office/word/2010/wordprocessingDrawing" xmlns:wp="http://schemas.openxmlformats.org/drawingml/2006/wordprocessingDrawing" xmlns:w10="urn:schemas-microsoft-com:office:word" xmlns:w="http://schemas.openxmlformats.org/wordprocessingml/2006/main" xmlns:w14="http://schemas.microsoft.com/office/word/2010/wordml" xmlns:w15="http://schemas.microsoft.com/office/word/2012/wordml" xmlns:w16cex="http://schemas.microsoft.com/office/word/2018/wordml/cex" xmlns:w16cid="http://schemas.microsoft.com/office/word/2016/wordml/cid" xmlns:w16="http://schemas.microsoft.com/office/word/2018/wordml" xmlns:w16sdtdh="http://schemas.microsoft.com/office/word/2020/wordml/sdtdatahash" xmlns:w16se="http://schemas.microsoft.com/office/word/2015/wordml/symex" xmlns:wpg="http://schemas.microsoft.com/office/word/2010/wordprocessingGroup" xmlns:wpi="http://schemas.microsoft.com/office/word/2010/wordprocessingInk" xmlns:wne="http://schemas.microsoft.com/office/word/2006/wordml" xmlns:wps="http://schemas.microsoft.com/office/word/2010/wordprocessingShape" mc:Ignorable="w14 w15 w16se w16cid w16 w16cex w16sdtdh wp14">
-  <w16cex:commentExtensible w16cex:durableId="2714F41A" w16cex:dateUtc="2022-11-08T13:28:00Z"/>
-  <w16cex:commentExtensible w16cex:durableId="2714F440" w16cex:dateUtc="2022-11-08T13:29:00Z"/>
-  <w16cex:commentExtensible w16cex:durableId="2725D2CD" w16cex:dateUtc="2022-11-21T08:34:00Z"/>
-  <w16cex:commentExtensible w16cex:durableId="2725D44D" w16cex:dateUtc="2022-11-21T08:41:00Z"/>
-</w16cex:commentsExtensible>
-</file>
-
-<file path=word/commentsIds.xml><?xml version="1.0" encoding="utf-8"?>
-<w16cid:commentsIds xmlns:wpc="http://schemas.microsoft.com/office/word/2010/wordprocessingCanvas" xmlns:cx="http://schemas.microsoft.com/office/drawing/2014/chartex" xmlns:cx1="http://schemas.microsoft.com/office/drawing/2015/9/8/chartex" xmlns:cx2="http://schemas.microsoft.com/office/drawing/2015/10/21/chartex" xmlns:cx3="http://schemas.microsoft.com/office/drawing/2016/5/9/chartex" xmlns:cx4="http://schemas.microsoft.com/office/drawing/2016/5/10/chartex" xmlns:cx5="http://schemas.microsoft.com/office/drawing/2016/5/11/chartex" xmlns:cx6="http://schemas.microsoft.com/office/drawing/2016/5/12/chartex" xmlns:cx7="http://schemas.microsoft.com/office/drawing/2016/5/13/chartex" xmlns:cx8="http://schemas.microsoft.com/office/drawing/2016/5/14/chartex" xmlns:mc="http://schemas.openxmlformats.org/markup-compatibility/2006" xmlns:aink="http://schemas.microsoft.com/office/drawing/2016/ink" xmlns:am3d="http://schemas.microsoft.com/office/drawing/2017/model3d" xmlns:o="urn:schemas-microsoft-com:office:office" xmlns:oel="http://schemas.microsoft.com/office/2019/extlst" xmlns:r="http://schemas.openxmlformats.org/officeDocument/2006/relationships" xmlns:m="http://schemas.openxmlformats.org/officeDocument/2006/math" xmlns:v="urn:schemas-microsoft-com:vml" xmlns:wp14="http://schemas.microsoft.com/office/word/2010/wordprocessingDrawing" xmlns:wp="http://schemas.openxmlformats.org/drawingml/2006/wordprocessingDrawing" xmlns:w10="urn:schemas-microsoft-com:office:word" xmlns:w="http://schemas.openxmlformats.org/wordprocessingml/2006/main" xmlns:w14="http://schemas.microsoft.com/office/word/2010/wordml" xmlns:w15="http://schemas.microsoft.com/office/word/2012/wordml" xmlns:w16cex="http://schemas.microsoft.com/office/word/2018/wordml/cex" xmlns:w16cid="http://schemas.microsoft.com/office/word/2016/wordml/cid" xmlns:w16="http://schemas.microsoft.com/office/word/2018/wordml" xmlns:w16sdtdh="http://schemas.microsoft.com/office/word/2020/wordml/sdtdatahash" xmlns:w16se="http://schemas.microsoft.com/office/word/2015/wordml/symex" xmlns:wpg="http://schemas.microsoft.com/office/word/2010/wordprocessingGroup" xmlns:wpi="http://schemas.microsoft.com/office/word/2010/wordprocessingInk" xmlns:wne="http://schemas.microsoft.com/office/word/2006/wordml" xmlns:wps="http://schemas.microsoft.com/office/word/2010/wordprocessingShape" mc:Ignorable="w14 w15 w16se w16cid w16 w16cex w16sdtdh wp14">
-  <w16cid:commentId w16cid:paraId="21A2F3DA" w16cid:durableId="2714F41A"/>
-  <w16cid:commentId w16cid:paraId="68828749" w16cid:durableId="2714F440"/>
-  <w16cid:commentId w16cid:paraId="0B14378B" w16cid:durableId="2725D2CD"/>
-  <w16cid:commentId w16cid:paraId="64C9291C" w16cid:durableId="2725D44D"/>
-</w16cid:commentsIds>
-</file>
-
 <file path=word/endnotes.xml><?xml version="1.0" encoding="utf-8"?>
-<w:endnotes xmlns:wpc="http://schemas.microsoft.com/office/word/2010/wordprocessingCanvas" xmlns:cx="http://schemas.microsoft.com/office/drawing/2014/chartex" xmlns:cx1="http://schemas.microsoft.com/office/drawing/2015/9/8/chartex" xmlns:mc="http://schemas.openxmlformats.org/markup-compatibility/2006" xmlns:o="urn:schemas-microsoft-com:office:office" xmlns:r="http://schemas.openxmlformats.org/officeDocument/2006/relationships" xmlns:m="http://schemas.openxmlformats.org/officeDocument/2006/math" xmlns:v="urn:schemas-microsoft-com:vml" xmlns:wp14="http://schemas.microsoft.com/office/word/2010/wordprocessingDrawing" xmlns:wp="http://schemas.openxmlformats.org/drawingml/2006/wordprocessingDrawing" xmlns:w10="urn:schemas-microsoft-com:office:word" xmlns:w="http://schemas.openxmlformats.org/wordprocessingml/2006/main" xmlns:w14="http://schemas.microsoft.com/office/word/2010/wordml" xmlns:w15="http://schemas.microsoft.com/office/word/2012/wordml" xmlns:w16se="http://schemas.microsoft.com/office/word/2015/wordml/symex" xmlns:wpg="http://schemas.microsoft.com/office/word/2010/wordprocessingGroup" xmlns:wpi="http://schemas.microsoft.com/office/word/2010/wordprocessingInk" xmlns:wne="http://schemas.microsoft.com/office/word/2006/wordml" xmlns:wps="http://schemas.microsoft.com/office/word/2010/wordprocessingShape" mc:Ignorable="w14 w15 w16se wp14">
+<w:endnotes xmlns:wpc="http://schemas.microsoft.com/office/word/2010/wordprocessingCanvas" xmlns:cx="http://schemas.microsoft.com/office/drawing/2014/chartex" xmlns:cx1="http://schemas.microsoft.com/office/drawing/2015/9/8/chartex" xmlns:cx2="http://schemas.microsoft.com/office/drawing/2015/10/21/chartex" xmlns:cx3="http://schemas.microsoft.com/office/drawing/2016/5/9/chartex" xmlns:cx4="http://schemas.microsoft.com/office/drawing/2016/5/10/chartex" xmlns:cx5="http://schemas.microsoft.com/office/drawing/2016/5/11/chartex" xmlns:cx6="http://schemas.microsoft.com/office/drawing/2016/5/12/chartex" xmlns:cx7="http://schemas.microsoft.com/office/drawing/2016/5/13/chartex" xmlns:cx8="http://schemas.microsoft.com/office/drawing/2016/5/14/chartex" xmlns:mc="http://schemas.openxmlformats.org/markup-compatibility/2006" xmlns:aink="http://schemas.microsoft.com/office/drawing/2016/ink" xmlns:am3d="http://schemas.microsoft.com/office/drawing/2017/model3d" xmlns:o="urn:schemas-microsoft-com:office:office" xmlns:oel="http://schemas.microsoft.com/office/2019/extlst" xmlns:r="http://schemas.openxmlformats.org/officeDocument/2006/relationships" xmlns:m="http://schemas.openxmlformats.org/officeDocument/2006/math" xmlns:v="urn:schemas-microsoft-com:vml" xmlns:wp14="http://schemas.microsoft.com/office/word/2010/wordprocessingDrawing" xmlns:wp="http://schemas.openxmlformats.org/drawingml/2006/wordprocessingDrawing" xmlns:w10="urn:schemas-microsoft-com:office:word" xmlns:w="http://schemas.openxmlformats.org/wordprocessingml/2006/main" xmlns:w14="http://schemas.microsoft.com/office/word/2010/wordml" xmlns:w15="http://schemas.microsoft.com/office/word/2012/wordml" xmlns:w16cex="http://schemas.microsoft.com/office/word/2018/wordml/cex" xmlns:w16cid="http://schemas.microsoft.com/office/word/2016/wordml/cid" xmlns:w16="http://schemas.microsoft.com/office/word/2018/wordml" xmlns:w16sdtdh="http://schemas.microsoft.com/office/word/2020/wordml/sdtdatahash" xmlns:w16se="http://schemas.microsoft.com/office/word/2015/wordml/symex" xmlns:wpg="http://schemas.microsoft.com/office/word/2010/wordprocessingGroup" xmlns:wpi="http://schemas.microsoft.com/office/word/2010/wordprocessingInk" xmlns:wne="http://schemas.microsoft.com/office/word/2006/wordml" xmlns:wps="http://schemas.microsoft.com/office/word/2010/wordprocessingShape" mc:Ignorable="w14 w15 w16se w16cid w16 w16cex w16sdtdh wp14">
   <w:endnote w:type="separator" w:id="-1">
     <w:p>
       <w:r>
@@ -7499,7 +6892,7 @@
 </file>
 
 <file path=word/footer1.xml><?xml version="1.0" encoding="utf-8"?>
-<w:ftr xmlns:wpc="http://schemas.microsoft.com/office/word/2010/wordprocessingCanvas" xmlns:cx="http://schemas.microsoft.com/office/drawing/2014/chartex" xmlns:cx1="http://schemas.microsoft.com/office/drawing/2015/9/8/chartex" xmlns:mc="http://schemas.openxmlformats.org/markup-compatibility/2006" xmlns:o="urn:schemas-microsoft-com:office:office" xmlns:r="http://schemas.openxmlformats.org/officeDocument/2006/relationships" xmlns:m="http://schemas.openxmlformats.org/officeDocument/2006/math" xmlns:v="urn:schemas-microsoft-com:vml" xmlns:wp14="http://schemas.microsoft.com/office/word/2010/wordprocessingDrawing" xmlns:wp="http://schemas.openxmlformats.org/drawingml/2006/wordprocessingDrawing" xmlns:w10="urn:schemas-microsoft-com:office:word" xmlns:w="http://schemas.openxmlformats.org/wordprocessingml/2006/main" xmlns:w14="http://schemas.microsoft.com/office/word/2010/wordml" xmlns:w15="http://schemas.microsoft.com/office/word/2012/wordml" xmlns:w16se="http://schemas.microsoft.com/office/word/2015/wordml/symex" xmlns:wpg="http://schemas.microsoft.com/office/word/2010/wordprocessingGroup" xmlns:wpi="http://schemas.microsoft.com/office/word/2010/wordprocessingInk" xmlns:wne="http://schemas.microsoft.com/office/word/2006/wordml" xmlns:wps="http://schemas.microsoft.com/office/word/2010/wordprocessingShape" mc:Ignorable="w14 w15 w16se wp14">
+<w:ftr xmlns:wpc="http://schemas.microsoft.com/office/word/2010/wordprocessingCanvas" xmlns:cx="http://schemas.microsoft.com/office/drawing/2014/chartex" xmlns:cx1="http://schemas.microsoft.com/office/drawing/2015/9/8/chartex" xmlns:cx2="http://schemas.microsoft.com/office/drawing/2015/10/21/chartex" xmlns:cx3="http://schemas.microsoft.com/office/drawing/2016/5/9/chartex" xmlns:cx4="http://schemas.microsoft.com/office/drawing/2016/5/10/chartex" xmlns:cx5="http://schemas.microsoft.com/office/drawing/2016/5/11/chartex" xmlns:cx6="http://schemas.microsoft.com/office/drawing/2016/5/12/chartex" xmlns:cx7="http://schemas.microsoft.com/office/drawing/2016/5/13/chartex" xmlns:cx8="http://schemas.microsoft.com/office/drawing/2016/5/14/chartex" xmlns:mc="http://schemas.openxmlformats.org/markup-compatibility/2006" xmlns:aink="http://schemas.microsoft.com/office/drawing/2016/ink" xmlns:am3d="http://schemas.microsoft.com/office/drawing/2017/model3d" xmlns:o="urn:schemas-microsoft-com:office:office" xmlns:oel="http://schemas.microsoft.com/office/2019/extlst" xmlns:r="http://schemas.openxmlformats.org/officeDocument/2006/relationships" xmlns:m="http://schemas.openxmlformats.org/officeDocument/2006/math" xmlns:v="urn:schemas-microsoft-com:vml" xmlns:wp14="http://schemas.microsoft.com/office/word/2010/wordprocessingDrawing" xmlns:wp="http://schemas.openxmlformats.org/drawingml/2006/wordprocessingDrawing" xmlns:w10="urn:schemas-microsoft-com:office:word" xmlns:w="http://schemas.openxmlformats.org/wordprocessingml/2006/main" xmlns:w14="http://schemas.microsoft.com/office/word/2010/wordml" xmlns:w15="http://schemas.microsoft.com/office/word/2012/wordml" xmlns:w16cex="http://schemas.microsoft.com/office/word/2018/wordml/cex" xmlns:w16cid="http://schemas.microsoft.com/office/word/2016/wordml/cid" xmlns:w16="http://schemas.microsoft.com/office/word/2018/wordml" xmlns:w16sdtdh="http://schemas.microsoft.com/office/word/2020/wordml/sdtdatahash" xmlns:w16se="http://schemas.microsoft.com/office/word/2015/wordml/symex" xmlns:wpg="http://schemas.microsoft.com/office/word/2010/wordprocessingGroup" xmlns:wpi="http://schemas.microsoft.com/office/word/2010/wordprocessingInk" xmlns:wne="http://schemas.microsoft.com/office/word/2006/wordml" xmlns:wps="http://schemas.microsoft.com/office/word/2010/wordprocessingShape" mc:Ignorable="w14 w15 w16se w16cid w16 w16cex w16sdtdh wp14">
   <w:p>
     <w:pPr>
       <w:pStyle w:val="Footer"/>
@@ -7539,7 +6932,7 @@
 </file>
 
 <file path=word/footer2.xml><?xml version="1.0" encoding="utf-8"?>
-<w:ftr xmlns:wpc="http://schemas.microsoft.com/office/word/2010/wordprocessingCanvas" xmlns:cx="http://schemas.microsoft.com/office/drawing/2014/chartex" xmlns:cx1="http://schemas.microsoft.com/office/drawing/2015/9/8/chartex" xmlns:mc="http://schemas.openxmlformats.org/markup-compatibility/2006" xmlns:o="urn:schemas-microsoft-com:office:office" xmlns:r="http://schemas.openxmlformats.org/officeDocument/2006/relationships" xmlns:m="http://schemas.openxmlformats.org/officeDocument/2006/math" xmlns:v="urn:schemas-microsoft-com:vml" xmlns:wp14="http://schemas.microsoft.com/office/word/2010/wordprocessingDrawing" xmlns:wp="http://schemas.openxmlformats.org/drawingml/2006/wordprocessingDrawing" xmlns:w10="urn:schemas-microsoft-com:office:word" xmlns:w="http://schemas.openxmlformats.org/wordprocessingml/2006/main" xmlns:w14="http://schemas.microsoft.com/office/word/2010/wordml" xmlns:w15="http://schemas.microsoft.com/office/word/2012/wordml" xmlns:w16se="http://schemas.microsoft.com/office/word/2015/wordml/symex" xmlns:wpg="http://schemas.microsoft.com/office/word/2010/wordprocessingGroup" xmlns:wpi="http://schemas.microsoft.com/office/word/2010/wordprocessingInk" xmlns:wne="http://schemas.microsoft.com/office/word/2006/wordml" xmlns:wps="http://schemas.microsoft.com/office/word/2010/wordprocessingShape" mc:Ignorable="w14 w15 w16se wp14">
+<w:ftr xmlns:wpc="http://schemas.microsoft.com/office/word/2010/wordprocessingCanvas" xmlns:cx="http://schemas.microsoft.com/office/drawing/2014/chartex" xmlns:cx1="http://schemas.microsoft.com/office/drawing/2015/9/8/chartex" xmlns:cx2="http://schemas.microsoft.com/office/drawing/2015/10/21/chartex" xmlns:cx3="http://schemas.microsoft.com/office/drawing/2016/5/9/chartex" xmlns:cx4="http://schemas.microsoft.com/office/drawing/2016/5/10/chartex" xmlns:cx5="http://schemas.microsoft.com/office/drawing/2016/5/11/chartex" xmlns:cx6="http://schemas.microsoft.com/office/drawing/2016/5/12/chartex" xmlns:cx7="http://schemas.microsoft.com/office/drawing/2016/5/13/chartex" xmlns:cx8="http://schemas.microsoft.com/office/drawing/2016/5/14/chartex" xmlns:mc="http://schemas.openxmlformats.org/markup-compatibility/2006" xmlns:aink="http://schemas.microsoft.com/office/drawing/2016/ink" xmlns:am3d="http://schemas.microsoft.com/office/drawing/2017/model3d" xmlns:o="urn:schemas-microsoft-com:office:office" xmlns:oel="http://schemas.microsoft.com/office/2019/extlst" xmlns:r="http://schemas.openxmlformats.org/officeDocument/2006/relationships" xmlns:m="http://schemas.openxmlformats.org/officeDocument/2006/math" xmlns:v="urn:schemas-microsoft-com:vml" xmlns:wp14="http://schemas.microsoft.com/office/word/2010/wordprocessingDrawing" xmlns:wp="http://schemas.openxmlformats.org/drawingml/2006/wordprocessingDrawing" xmlns:w10="urn:schemas-microsoft-com:office:word" xmlns:w="http://schemas.openxmlformats.org/wordprocessingml/2006/main" xmlns:w14="http://schemas.microsoft.com/office/word/2010/wordml" xmlns:w15="http://schemas.microsoft.com/office/word/2012/wordml" xmlns:w16cex="http://schemas.microsoft.com/office/word/2018/wordml/cex" xmlns:w16cid="http://schemas.microsoft.com/office/word/2016/wordml/cid" xmlns:w16="http://schemas.microsoft.com/office/word/2018/wordml" xmlns:w16sdtdh="http://schemas.microsoft.com/office/word/2020/wordml/sdtdatahash" xmlns:w16se="http://schemas.microsoft.com/office/word/2015/wordml/symex" xmlns:wpg="http://schemas.microsoft.com/office/word/2010/wordprocessingGroup" xmlns:wpi="http://schemas.microsoft.com/office/word/2010/wordprocessingInk" xmlns:wne="http://schemas.microsoft.com/office/word/2006/wordml" xmlns:wps="http://schemas.microsoft.com/office/word/2010/wordprocessingShape" mc:Ignorable="w14 w15 w16se w16cid w16 w16cex w16sdtdh wp14">
   <w:p>
     <w:pPr>
       <w:pStyle w:val="Footer"/>
@@ -7607,7 +7000,7 @@
 </file>
 
 <file path=word/footnotes.xml><?xml version="1.0" encoding="utf-8"?>
-<w:footnotes xmlns:wpc="http://schemas.microsoft.com/office/word/2010/wordprocessingCanvas" xmlns:cx="http://schemas.microsoft.com/office/drawing/2014/chartex" xmlns:cx1="http://schemas.microsoft.com/office/drawing/2015/9/8/chartex" xmlns:mc="http://schemas.openxmlformats.org/markup-compatibility/2006" xmlns:o="urn:schemas-microsoft-com:office:office" xmlns:r="http://schemas.openxmlformats.org/officeDocument/2006/relationships" xmlns:m="http://schemas.openxmlformats.org/officeDocument/2006/math" xmlns:v="urn:schemas-microsoft-com:vml" xmlns:wp14="http://schemas.microsoft.com/office/word/2010/wordprocessingDrawing" xmlns:wp="http://schemas.openxmlformats.org/drawingml/2006/wordprocessingDrawing" xmlns:w10="urn:schemas-microsoft-com:office:word" xmlns:w="http://schemas.openxmlformats.org/wordprocessingml/2006/main" xmlns:w14="http://schemas.microsoft.com/office/word/2010/wordml" xmlns:w15="http://schemas.microsoft.com/office/word/2012/wordml" xmlns:w16se="http://schemas.microsoft.com/office/word/2015/wordml/symex" xmlns:wpg="http://schemas.microsoft.com/office/word/2010/wordprocessingGroup" xmlns:wpi="http://schemas.microsoft.com/office/word/2010/wordprocessingInk" xmlns:wne="http://schemas.microsoft.com/office/word/2006/wordml" xmlns:wps="http://schemas.microsoft.com/office/word/2010/wordprocessingShape" mc:Ignorable="w14 w15 w16se wp14">
+<w:footnotes xmlns:wpc="http://schemas.microsoft.com/office/word/2010/wordprocessingCanvas" xmlns:cx="http://schemas.microsoft.com/office/drawing/2014/chartex" xmlns:cx1="http://schemas.microsoft.com/office/drawing/2015/9/8/chartex" xmlns:cx2="http://schemas.microsoft.com/office/drawing/2015/10/21/chartex" xmlns:cx3="http://schemas.microsoft.com/office/drawing/2016/5/9/chartex" xmlns:cx4="http://schemas.microsoft.com/office/drawing/2016/5/10/chartex" xmlns:cx5="http://schemas.microsoft.com/office/drawing/2016/5/11/chartex" xmlns:cx6="http://schemas.microsoft.com/office/drawing/2016/5/12/chartex" xmlns:cx7="http://schemas.microsoft.com/office/drawing/2016/5/13/chartex" xmlns:cx8="http://schemas.microsoft.com/office/drawing/2016/5/14/chartex" xmlns:mc="http://schemas.openxmlformats.org/markup-compatibility/2006" xmlns:aink="http://schemas.microsoft.com/office/drawing/2016/ink" xmlns:am3d="http://schemas.microsoft.com/office/drawing/2017/model3d" xmlns:o="urn:schemas-microsoft-com:office:office" xmlns:oel="http://schemas.microsoft.com/office/2019/extlst" xmlns:r="http://schemas.openxmlformats.org/officeDocument/2006/relationships" xmlns:m="http://schemas.openxmlformats.org/officeDocument/2006/math" xmlns:v="urn:schemas-microsoft-com:vml" xmlns:wp14="http://schemas.microsoft.com/office/word/2010/wordprocessingDrawing" xmlns:wp="http://schemas.openxmlformats.org/drawingml/2006/wordprocessingDrawing" xmlns:w10="urn:schemas-microsoft-com:office:word" xmlns:w="http://schemas.openxmlformats.org/wordprocessingml/2006/main" xmlns:w14="http://schemas.microsoft.com/office/word/2010/wordml" xmlns:w15="http://schemas.microsoft.com/office/word/2012/wordml" xmlns:w16cex="http://schemas.microsoft.com/office/word/2018/wordml/cex" xmlns:w16cid="http://schemas.microsoft.com/office/word/2016/wordml/cid" xmlns:w16="http://schemas.microsoft.com/office/word/2018/wordml" xmlns:w16sdtdh="http://schemas.microsoft.com/office/word/2020/wordml/sdtdatahash" xmlns:w16se="http://schemas.microsoft.com/office/word/2015/wordml/symex" xmlns:wpg="http://schemas.microsoft.com/office/word/2010/wordprocessingGroup" xmlns:wpi="http://schemas.microsoft.com/office/word/2010/wordprocessingInk" xmlns:wne="http://schemas.microsoft.com/office/word/2006/wordml" xmlns:wps="http://schemas.microsoft.com/office/word/2010/wordprocessingShape" mc:Ignorable="w14 w15 w16se w16cid w16 w16cex w16sdtdh wp14">
   <w:footnote w:type="separator" w:id="-1">
     <w:p>
       <w:r>
@@ -7626,7 +7019,7 @@
 </file>
 
 <file path=word/header1.xml><?xml version="1.0" encoding="utf-8"?>
-<w:hdr xmlns:wpc="http://schemas.microsoft.com/office/word/2010/wordprocessingCanvas" xmlns:cx="http://schemas.microsoft.com/office/drawing/2014/chartex" xmlns:cx1="http://schemas.microsoft.com/office/drawing/2015/9/8/chartex" xmlns:mc="http://schemas.openxmlformats.org/markup-compatibility/2006" xmlns:o="urn:schemas-microsoft-com:office:office" xmlns:r="http://schemas.openxmlformats.org/officeDocument/2006/relationships" xmlns:m="http://schemas.openxmlformats.org/officeDocument/2006/math" xmlns:v="urn:schemas-microsoft-com:vml" xmlns:wp14="http://schemas.microsoft.com/office/word/2010/wordprocessingDrawing" xmlns:wp="http://schemas.openxmlformats.org/drawingml/2006/wordprocessingDrawing" xmlns:w10="urn:schemas-microsoft-com:office:word" xmlns:w="http://schemas.openxmlformats.org/wordprocessingml/2006/main" xmlns:w14="http://schemas.microsoft.com/office/word/2010/wordml" xmlns:w15="http://schemas.microsoft.com/office/word/2012/wordml" xmlns:w16se="http://schemas.microsoft.com/office/word/2015/wordml/symex" xmlns:wpg="http://schemas.microsoft.com/office/word/2010/wordprocessingGroup" xmlns:wpi="http://schemas.microsoft.com/office/word/2010/wordprocessingInk" xmlns:wne="http://schemas.microsoft.com/office/word/2006/wordml" xmlns:wps="http://schemas.microsoft.com/office/word/2010/wordprocessingShape" mc:Ignorable="w14 w15 w16se wp14">
+<w:hdr xmlns:wpc="http://schemas.microsoft.com/office/word/2010/wordprocessingCanvas" xmlns:cx="http://schemas.microsoft.com/office/drawing/2014/chartex" xmlns:cx1="http://schemas.microsoft.com/office/drawing/2015/9/8/chartex" xmlns:cx2="http://schemas.microsoft.com/office/drawing/2015/10/21/chartex" xmlns:cx3="http://schemas.microsoft.com/office/drawing/2016/5/9/chartex" xmlns:cx4="http://schemas.microsoft.com/office/drawing/2016/5/10/chartex" xmlns:cx5="http://schemas.microsoft.com/office/drawing/2016/5/11/chartex" xmlns:cx6="http://schemas.microsoft.com/office/drawing/2016/5/12/chartex" xmlns:cx7="http://schemas.microsoft.com/office/drawing/2016/5/13/chartex" xmlns:cx8="http://schemas.microsoft.com/office/drawing/2016/5/14/chartex" xmlns:mc="http://schemas.openxmlformats.org/markup-compatibility/2006" xmlns:aink="http://schemas.microsoft.com/office/drawing/2016/ink" xmlns:am3d="http://schemas.microsoft.com/office/drawing/2017/model3d" xmlns:o="urn:schemas-microsoft-com:office:office" xmlns:oel="http://schemas.microsoft.com/office/2019/extlst" xmlns:r="http://schemas.openxmlformats.org/officeDocument/2006/relationships" xmlns:m="http://schemas.openxmlformats.org/officeDocument/2006/math" xmlns:v="urn:schemas-microsoft-com:vml" xmlns:wp14="http://schemas.microsoft.com/office/word/2010/wordprocessingDrawing" xmlns:wp="http://schemas.openxmlformats.org/drawingml/2006/wordprocessingDrawing" xmlns:w10="urn:schemas-microsoft-com:office:word" xmlns:w="http://schemas.openxmlformats.org/wordprocessingml/2006/main" xmlns:w14="http://schemas.microsoft.com/office/word/2010/wordml" xmlns:w15="http://schemas.microsoft.com/office/word/2012/wordml" xmlns:w16cex="http://schemas.microsoft.com/office/word/2018/wordml/cex" xmlns:w16cid="http://schemas.microsoft.com/office/word/2016/wordml/cid" xmlns:w16="http://schemas.microsoft.com/office/word/2018/wordml" xmlns:w16sdtdh="http://schemas.microsoft.com/office/word/2020/wordml/sdtdatahash" xmlns:w16se="http://schemas.microsoft.com/office/word/2015/wordml/symex" xmlns:wpg="http://schemas.microsoft.com/office/word/2010/wordprocessingGroup" xmlns:wpi="http://schemas.microsoft.com/office/word/2010/wordprocessingInk" xmlns:wne="http://schemas.microsoft.com/office/word/2006/wordml" xmlns:wps="http://schemas.microsoft.com/office/word/2010/wordprocessingShape" mc:Ignorable="w14 w15 w16se w16cid w16 w16cex w16sdtdh wp14">
   <w:p>
     <w:pPr>
       <w:spacing w:line="360" w:lineRule="auto"/>
@@ -7757,22 +7150,8 @@
         <w:szCs w:val="20"/>
         <w:rtl/>
       </w:rPr>
-      <w:t xml:space="preserve"> </w:t>
+      <w:t xml:space="preserve"> תשעפ"א</w:t>
     </w:r>
-    <w:proofErr w:type="spellStart"/>
-    <w:r>
-      <w:rPr>
-        <w:rFonts w:ascii="Arial" w:hAnsi="Arial" w:cs="Arial" w:hint="cs"/>
-        <w:b/>
-        <w:bCs/>
-        <w:color w:val="A9C216"/>
-        <w:sz w:val="20"/>
-        <w:szCs w:val="20"/>
-        <w:rtl/>
-      </w:rPr>
-      <w:t>תשעפ"א</w:t>
-    </w:r>
-    <w:proofErr w:type="spellEnd"/>
     <w:r>
       <w:rPr>
         <w:noProof/>
@@ -7893,7 +7272,7 @@
 </file>
 
 <file path=word/numbering.xml><?xml version="1.0" encoding="utf-8"?>
-<w:numbering xmlns:wpc="http://schemas.microsoft.com/office/word/2010/wordprocessingCanvas" xmlns:cx="http://schemas.microsoft.com/office/drawing/2014/chartex" xmlns:cx1="http://schemas.microsoft.com/office/drawing/2015/9/8/chartex" xmlns:mc="http://schemas.openxmlformats.org/markup-compatibility/2006" xmlns:o="urn:schemas-microsoft-com:office:office" xmlns:r="http://schemas.openxmlformats.org/officeDocument/2006/relationships" xmlns:m="http://schemas.openxmlformats.org/officeDocument/2006/math" xmlns:v="urn:schemas-microsoft-com:vml" xmlns:wp14="http://schemas.microsoft.com/office/word/2010/wordprocessingDrawing" xmlns:wp="http://schemas.openxmlformats.org/drawingml/2006/wordprocessingDrawing" xmlns:w10="urn:schemas-microsoft-com:office:word" xmlns:w="http://schemas.openxmlformats.org/wordprocessingml/2006/main" xmlns:w14="http://schemas.microsoft.com/office/word/2010/wordml" xmlns:w15="http://schemas.microsoft.com/office/word/2012/wordml" xmlns:w16se="http://schemas.microsoft.com/office/word/2015/wordml/symex" xmlns:wpg="http://schemas.microsoft.com/office/word/2010/wordprocessingGroup" xmlns:wpi="http://schemas.microsoft.com/office/word/2010/wordprocessingInk" xmlns:wne="http://schemas.microsoft.com/office/word/2006/wordml" xmlns:wps="http://schemas.microsoft.com/office/word/2010/wordprocessingShape" mc:Ignorable="w14 w15 w16se wp14">
+<w:numbering xmlns:wpc="http://schemas.microsoft.com/office/word/2010/wordprocessingCanvas" xmlns:cx="http://schemas.microsoft.com/office/drawing/2014/chartex" xmlns:cx1="http://schemas.microsoft.com/office/drawing/2015/9/8/chartex" xmlns:cx2="http://schemas.microsoft.com/office/drawing/2015/10/21/chartex" xmlns:cx3="http://schemas.microsoft.com/office/drawing/2016/5/9/chartex" xmlns:cx4="http://schemas.microsoft.com/office/drawing/2016/5/10/chartex" xmlns:cx5="http://schemas.microsoft.com/office/drawing/2016/5/11/chartex" xmlns:cx6="http://schemas.microsoft.com/office/drawing/2016/5/12/chartex" xmlns:cx7="http://schemas.microsoft.com/office/drawing/2016/5/13/chartex" xmlns:cx8="http://schemas.microsoft.com/office/drawing/2016/5/14/chartex" xmlns:mc="http://schemas.openxmlformats.org/markup-compatibility/2006" xmlns:aink="http://schemas.microsoft.com/office/drawing/2016/ink" xmlns:am3d="http://schemas.microsoft.com/office/drawing/2017/model3d" xmlns:o="urn:schemas-microsoft-com:office:office" xmlns:oel="http://schemas.microsoft.com/office/2019/extlst" xmlns:r="http://schemas.openxmlformats.org/officeDocument/2006/relationships" xmlns:m="http://schemas.openxmlformats.org/officeDocument/2006/math" xmlns:v="urn:schemas-microsoft-com:vml" xmlns:wp14="http://schemas.microsoft.com/office/word/2010/wordprocessingDrawing" xmlns:wp="http://schemas.openxmlformats.org/drawingml/2006/wordprocessingDrawing" xmlns:w10="urn:schemas-microsoft-com:office:word" xmlns:w="http://schemas.openxmlformats.org/wordprocessingml/2006/main" xmlns:w14="http://schemas.microsoft.com/office/word/2010/wordml" xmlns:w15="http://schemas.microsoft.com/office/word/2012/wordml" xmlns:w16cex="http://schemas.microsoft.com/office/word/2018/wordml/cex" xmlns:w16cid="http://schemas.microsoft.com/office/word/2016/wordml/cid" xmlns:w16="http://schemas.microsoft.com/office/word/2018/wordml" xmlns:w16sdtdh="http://schemas.microsoft.com/office/word/2020/wordml/sdtdatahash" xmlns:w16se="http://schemas.microsoft.com/office/word/2015/wordml/symex" xmlns:wpg="http://schemas.microsoft.com/office/word/2010/wordprocessingGroup" xmlns:wpi="http://schemas.microsoft.com/office/word/2010/wordprocessingInk" xmlns:wne="http://schemas.microsoft.com/office/word/2006/wordml" xmlns:wps="http://schemas.microsoft.com/office/word/2010/wordprocessingShape" mc:Ignorable="w14 w15 w16se w16cid w16 w16cex w16sdtdh wp14">
   <w:abstractNum w:abstractNumId="0" w15:restartNumberingAfterBreak="0">
     <w:nsid w:val="039C3543"/>
     <w:multiLevelType w:val="multilevel"/>
@@ -10374,76 +9753,76 @@
       </w:pPr>
     </w:lvl>
   </w:abstractNum>
-  <w:num w:numId="1">
+  <w:num w:numId="1" w16cid:durableId="1321815002">
     <w:abstractNumId w:val="8"/>
   </w:num>
-  <w:num w:numId="2">
+  <w:num w:numId="2" w16cid:durableId="649748979">
     <w:abstractNumId w:val="16"/>
   </w:num>
-  <w:num w:numId="3">
+  <w:num w:numId="3" w16cid:durableId="714744579">
     <w:abstractNumId w:val="15"/>
   </w:num>
-  <w:num w:numId="4">
+  <w:num w:numId="4" w16cid:durableId="914707105">
     <w:abstractNumId w:val="20"/>
   </w:num>
-  <w:num w:numId="5">
+  <w:num w:numId="5" w16cid:durableId="1098867412">
     <w:abstractNumId w:val="4"/>
   </w:num>
-  <w:num w:numId="6">
+  <w:num w:numId="6" w16cid:durableId="1638098430">
     <w:abstractNumId w:val="11"/>
   </w:num>
-  <w:num w:numId="7">
+  <w:num w:numId="7" w16cid:durableId="195654880">
     <w:abstractNumId w:val="21"/>
   </w:num>
-  <w:num w:numId="8">
+  <w:num w:numId="8" w16cid:durableId="1097755776">
     <w:abstractNumId w:val="7"/>
   </w:num>
-  <w:num w:numId="9">
+  <w:num w:numId="9" w16cid:durableId="900166727">
     <w:abstractNumId w:val="1"/>
   </w:num>
-  <w:num w:numId="10">
+  <w:num w:numId="10" w16cid:durableId="447553130">
     <w:abstractNumId w:val="5"/>
   </w:num>
-  <w:num w:numId="11">
+  <w:num w:numId="11" w16cid:durableId="596863052">
     <w:abstractNumId w:val="3"/>
   </w:num>
-  <w:num w:numId="12">
+  <w:num w:numId="12" w16cid:durableId="240674284">
     <w:abstractNumId w:val="14"/>
   </w:num>
-  <w:num w:numId="13">
+  <w:num w:numId="13" w16cid:durableId="31536409">
     <w:abstractNumId w:val="17"/>
   </w:num>
-  <w:num w:numId="14">
+  <w:num w:numId="14" w16cid:durableId="1567036795">
     <w:abstractNumId w:val="6"/>
   </w:num>
-  <w:num w:numId="15">
+  <w:num w:numId="15" w16cid:durableId="88820860">
     <w:abstractNumId w:val="19"/>
   </w:num>
-  <w:num w:numId="16">
+  <w:num w:numId="16" w16cid:durableId="923565895">
     <w:abstractNumId w:val="0"/>
   </w:num>
-  <w:num w:numId="17">
+  <w:num w:numId="17" w16cid:durableId="1555892933">
     <w:abstractNumId w:val="23"/>
   </w:num>
-  <w:num w:numId="18">
+  <w:num w:numId="18" w16cid:durableId="1048915822">
     <w:abstractNumId w:val="10"/>
   </w:num>
-  <w:num w:numId="19">
+  <w:num w:numId="19" w16cid:durableId="212347241">
     <w:abstractNumId w:val="2"/>
   </w:num>
-  <w:num w:numId="20">
+  <w:num w:numId="20" w16cid:durableId="486438851">
     <w:abstractNumId w:val="18"/>
   </w:num>
-  <w:num w:numId="21">
+  <w:num w:numId="21" w16cid:durableId="2084176613">
     <w:abstractNumId w:val="9"/>
   </w:num>
-  <w:num w:numId="22">
+  <w:num w:numId="22" w16cid:durableId="1070077004">
     <w:abstractNumId w:val="13"/>
   </w:num>
-  <w:num w:numId="23">
+  <w:num w:numId="23" w16cid:durableId="44648166">
     <w:abstractNumId w:val="12"/>
   </w:num>
-  <w:num w:numId="24">
+  <w:num w:numId="24" w16cid:durableId="1227912526">
     <w:abstractNumId w:val="22"/>
   </w:num>
   <w:numIdMacAtCleanup w:val="6"/>
@@ -10451,7 +9830,7 @@
 </file>
 
 <file path=word/styles.xml><?xml version="1.0" encoding="utf-8"?>
-<w:styles xmlns:mc="http://schemas.openxmlformats.org/markup-compatibility/2006" xmlns:r="http://schemas.openxmlformats.org/officeDocument/2006/relationships" xmlns:w="http://schemas.openxmlformats.org/wordprocessingml/2006/main" xmlns:w14="http://schemas.microsoft.com/office/word/2010/wordml" xmlns:w15="http://schemas.microsoft.com/office/word/2012/wordml" xmlns:w16se="http://schemas.microsoft.com/office/word/2015/wordml/symex" mc:Ignorable="w14 w15 w16se">
+<w:styles xmlns:mc="http://schemas.openxmlformats.org/markup-compatibility/2006" xmlns:r="http://schemas.openxmlformats.org/officeDocument/2006/relationships" xmlns:w="http://schemas.openxmlformats.org/wordprocessingml/2006/main" xmlns:w14="http://schemas.microsoft.com/office/word/2010/wordml" xmlns:w15="http://schemas.microsoft.com/office/word/2012/wordml" xmlns:w16cex="http://schemas.microsoft.com/office/word/2018/wordml/cex" xmlns:w16cid="http://schemas.microsoft.com/office/word/2016/wordml/cid" xmlns:w16="http://schemas.microsoft.com/office/word/2018/wordml" xmlns:w16sdtdh="http://schemas.microsoft.com/office/word/2020/wordml/sdtdatahash" xmlns:w16se="http://schemas.microsoft.com/office/word/2015/wordml/symex" mc:Ignorable="w14 w15 w16se w16cid w16 w16cex w16sdtdh">
   <w:docDefaults>
     <w:rPrDefault>
       <w:rPr>
@@ -10461,7 +9840,7 @@
     </w:rPrDefault>
     <w:pPrDefault/>
   </w:docDefaults>
-  <w:latentStyles w:defLockedState="0" w:defUIPriority="0" w:defSemiHidden="0" w:defUnhideWhenUsed="0" w:defQFormat="0" w:count="371">
+  <w:latentStyles w:defLockedState="0" w:defUIPriority="0" w:defSemiHidden="0" w:defUnhideWhenUsed="0" w:defQFormat="0" w:count="376">
     <w:lsdException w:name="Normal" w:qFormat="1"/>
     <w:lsdException w:name="heading 1" w:qFormat="1"/>
     <w:lsdException w:name="heading 2" w:semiHidden="1" w:unhideWhenUsed="1" w:qFormat="1"/>
@@ -10749,6 +10128,11 @@
     <w:lsdException w:name="List Table 5 Dark Accent 6" w:uiPriority="50"/>
     <w:lsdException w:name="List Table 6 Colorful Accent 6" w:uiPriority="51"/>
     <w:lsdException w:name="List Table 7 Colorful Accent 6" w:uiPriority="52"/>
+    <w:lsdException w:name="Mention" w:semiHidden="1" w:uiPriority="99" w:unhideWhenUsed="1"/>
+    <w:lsdException w:name="Smart Hyperlink" w:semiHidden="1" w:uiPriority="99" w:unhideWhenUsed="1"/>
+    <w:lsdException w:name="Hashtag" w:semiHidden="1" w:uiPriority="99" w:unhideWhenUsed="1"/>
+    <w:lsdException w:name="Unresolved Mention" w:semiHidden="1" w:uiPriority="99" w:unhideWhenUsed="1"/>
+    <w:lsdException w:name="Smart Link" w:semiHidden="1" w:uiPriority="99" w:unhideWhenUsed="1"/>
   </w:latentStyles>
   <w:style w:type="paragraph" w:default="1" w:styleId="Normal">
     <w:name w:val="Normal"/>

</xml_diff>